<commit_message>
New Measurements + Update of Paper
</commit_message>
<xml_diff>
--- a/Paper/XES_with_ML_paper.docx
+++ b/Paper/XES_with_ML_paper.docx
@@ -6,14 +6,18 @@
       <w:pPr>
         <w:jc w:val="center"/>
         <w:rPr>
-          <w:sz w:val="28"/>
-          <w:szCs w:val="28"/>
-        </w:rPr>
-      </w:pPr>
-      <w:r>
-        <w:rPr>
-          <w:sz w:val="28"/>
-          <w:szCs w:val="28"/>
+          <w:b/>
+          <w:sz w:val="28"/>
+          <w:szCs w:val="28"/>
+          <w:u w:val="single"/>
+        </w:rPr>
+      </w:pPr>
+      <w:r>
+        <w:rPr>
+          <w:b/>
+          <w:sz w:val="28"/>
+          <w:szCs w:val="28"/>
+          <w:u w:val="single"/>
         </w:rPr>
         <w:t>Determination of Oxidation States in XES Data with Machine Learning Methods</w:t>
       </w:r>
@@ -22,46 +26,767 @@
       <w:pPr>
         <w:jc w:val="center"/>
         <w:rPr>
-          <w:sz w:val="28"/>
-          <w:szCs w:val="28"/>
-        </w:rPr>
-      </w:pPr>
-      <w:r>
-        <w:rPr>
+          <w:b/>
+          <w:sz w:val="28"/>
+          <w:szCs w:val="28"/>
+        </w:rPr>
+      </w:pPr>
+      <w:r>
+        <w:rPr>
+          <w:b/>
           <w:sz w:val="28"/>
           <w:szCs w:val="28"/>
         </w:rPr>
         <w:t>-</w:t>
+      </w:r>
+    </w:p>
+    <w:p>
+      <w:pPr>
+        <w:jc w:val="center"/>
+        <w:rPr>
+          <w:b/>
+          <w:sz w:val="28"/>
+          <w:szCs w:val="28"/>
+          <w:u w:val="single"/>
+        </w:rPr>
+      </w:pPr>
+      <w:r>
+        <w:rPr>
+          <w:b/>
+          <w:sz w:val="28"/>
+          <w:szCs w:val="28"/>
+          <w:u w:val="single"/>
+        </w:rPr>
+        <w:t>Machine Learning Methods for Improved Interpretation of XES in the Analytical Determination of the Oxidation State Distribution Function</w:t>
+      </w:r>
+    </w:p>
+    <w:p>
+      <w:pPr>
+        <w:jc w:val="center"/>
+        <w:rPr>
+          <w:sz w:val="28"/>
+          <w:szCs w:val="28"/>
+        </w:rPr>
+      </w:pPr>
+    </w:p>
+    <w:p>
+      <w:pPr>
+        <w:jc w:val="center"/>
+        <w:rPr>
+          <w:sz w:val="28"/>
+          <w:szCs w:val="28"/>
+        </w:rPr>
+      </w:pPr>
+    </w:p>
+    <w:p>
+      <w:pPr>
+        <w:rPr>
+          <w:sz w:val="28"/>
+          <w:szCs w:val="28"/>
+          <w:u w:val="single"/>
+        </w:rPr>
+      </w:pPr>
+      <w:r>
+        <w:rPr>
+          <w:sz w:val="28"/>
+          <w:szCs w:val="28"/>
+          <w:u w:val="single"/>
+        </w:rPr>
+        <w:t xml:space="preserve">Paragraphs for Figure 2: Schematic of </w:t>
       </w:r>
       <w:bookmarkStart w:id="0" w:name="_GoBack"/>
       <w:bookmarkEnd w:id="0"/>
+      <w:r>
+        <w:rPr>
+          <w:sz w:val="28"/>
+          <w:szCs w:val="28"/>
+          <w:u w:val="single"/>
+        </w:rPr>
+        <w:t>ML approach</w:t>
+      </w:r>
     </w:p>
     <w:p>
       <w:pPr>
-        <w:jc w:val="center"/>
-        <w:rPr>
-          <w:sz w:val="28"/>
-          <w:szCs w:val="28"/>
-        </w:rPr>
-      </w:pPr>
-      <w:r>
-        <w:rPr>
-          <w:sz w:val="28"/>
-          <w:szCs w:val="28"/>
-        </w:rPr>
-        <w:t>Machine Learning Methods for Improved Interpretation of XES in the Analytical Determination of the Oxidation State Distribution Function</w:t>
-      </w:r>
+        <w:rPr>
+          <w:sz w:val="28"/>
+          <w:szCs w:val="28"/>
+          <w:u w:val="single"/>
+        </w:rPr>
+      </w:pPr>
     </w:p>
     <w:p>
       <w:pPr>
-        <w:jc w:val="center"/>
-        <w:rPr>
-          <w:sz w:val="28"/>
-          <w:szCs w:val="28"/>
-        </w:rPr>
-      </w:pPr>
+        <w:jc w:val="both"/>
+        <w:rPr>
+          <w:sz w:val="28"/>
+          <w:szCs w:val="28"/>
+        </w:rPr>
+      </w:pPr>
+      <w:r>
+        <w:rPr>
+          <w:sz w:val="28"/>
+          <w:szCs w:val="28"/>
+        </w:rPr>
+        <w:t xml:space="preserve">Over the last years the computation power of processors increased steadily. Machine learning algorithms developed in the 90s, who were thought to be too computational expensive to be useful at the time being, are now used in various fields, i.e. pattern recognition and event reconstruction. </w:t>
+      </w:r>
+      <w:r>
+        <w:rPr>
+          <w:sz w:val="28"/>
+          <w:szCs w:val="28"/>
+        </w:rPr>
+        <w:t xml:space="preserve">To examine the x-ray emission spectra, a supervised neural network was implemented in a </w:t>
+      </w:r>
+      <w:r>
+        <w:rPr>
+          <w:i/>
+          <w:sz w:val="28"/>
+          <w:szCs w:val="28"/>
+        </w:rPr>
+        <w:t>python</w:t>
+      </w:r>
+      <w:r>
+        <w:rPr>
+          <w:sz w:val="28"/>
+          <w:szCs w:val="28"/>
+        </w:rPr>
+        <w:t xml:space="preserve"> environment utilizing </w:t>
+      </w:r>
+      <w:proofErr w:type="spellStart"/>
+      <w:r>
+        <w:rPr>
+          <w:i/>
+          <w:sz w:val="28"/>
+          <w:szCs w:val="28"/>
+        </w:rPr>
+        <w:t>scikit-learn</w:t>
+      </w:r>
+      <w:r>
+        <w:rPr>
+          <w:i/>
+          <w:sz w:val="28"/>
+          <w:szCs w:val="28"/>
+        </w:rPr>
+        <w:t>’s</w:t>
+      </w:r>
+      <w:proofErr w:type="spellEnd"/>
+      <w:r>
+        <w:rPr>
+          <w:i/>
+          <w:sz w:val="28"/>
+          <w:szCs w:val="28"/>
+        </w:rPr>
+        <w:t xml:space="preserve"> </w:t>
+      </w:r>
+      <w:proofErr w:type="spellStart"/>
+      <w:r>
+        <w:rPr>
+          <w:i/>
+          <w:sz w:val="28"/>
+          <w:szCs w:val="28"/>
+        </w:rPr>
+        <w:t>MLPClassifier</w:t>
+      </w:r>
+      <w:proofErr w:type="spellEnd"/>
+      <w:r>
+        <w:rPr>
+          <w:i/>
+          <w:sz w:val="28"/>
+          <w:szCs w:val="28"/>
+        </w:rPr>
+        <w:t xml:space="preserve"> </w:t>
+      </w:r>
+      <w:r>
+        <w:rPr>
+          <w:sz w:val="28"/>
+          <w:szCs w:val="28"/>
+        </w:rPr>
+        <w:t>library</w:t>
+      </w:r>
+      <w:r>
+        <w:rPr>
+          <w:sz w:val="28"/>
+          <w:szCs w:val="28"/>
+        </w:rPr>
+        <w:t xml:space="preserve"> (ref</w:t>
+      </w:r>
+      <w:r>
+        <w:rPr>
+          <w:sz w:val="28"/>
+          <w:szCs w:val="28"/>
+        </w:rPr>
+        <w:t xml:space="preserve">). The training set was built by </w:t>
+      </w:r>
+      <w:r>
+        <w:rPr>
+          <w:sz w:val="28"/>
+          <w:szCs w:val="28"/>
+        </w:rPr>
+        <w:t>the randomly generated superposition of n \in [1,5]</w:t>
+      </w:r>
+      <w:r>
+        <w:rPr>
+          <w:sz w:val="28"/>
+          <w:szCs w:val="28"/>
+        </w:rPr>
+        <w:t xml:space="preserve"> (&lt;- math notation)</w:t>
+      </w:r>
+      <w:r>
+        <w:rPr>
+          <w:sz w:val="28"/>
+          <w:szCs w:val="28"/>
+        </w:rPr>
+        <w:t xml:space="preserve"> oxidation states. Each state consists of </w:t>
+      </w:r>
+      <w:r>
+        <w:rPr>
+          <w:sz w:val="28"/>
+          <w:szCs w:val="28"/>
+        </w:rPr>
+        <w:t>a</w:t>
+      </w:r>
+      <w:r>
+        <w:rPr>
+          <w:sz w:val="28"/>
+          <w:szCs w:val="28"/>
+        </w:rPr>
+        <w:t xml:space="preserve"> superposition of two Voigt-profile</w:t>
+      </w:r>
+      <w:r>
+        <w:rPr>
+          <w:sz w:val="28"/>
+          <w:szCs w:val="28"/>
+        </w:rPr>
+        <w:t>s</w:t>
+      </w:r>
+      <w:r>
+        <w:rPr>
+          <w:sz w:val="28"/>
+          <w:szCs w:val="28"/>
+        </w:rPr>
+        <w:t xml:space="preserve"> where energy Kalpha1 was randomly chosen and the energy splitting between Kalpha1 and Kalpha2 was constant. The widths of the Lorentzian and Gaussian contribution to the Voigt-profiles were taken</w:t>
+      </w:r>
+      <w:r>
+        <w:rPr>
+          <w:sz w:val="28"/>
+          <w:szCs w:val="28"/>
+        </w:rPr>
+        <w:t xml:space="preserve"> from (Ref to Wills paper ???)</w:t>
+      </w:r>
+      <w:r>
+        <w:rPr>
+          <w:sz w:val="28"/>
+          <w:szCs w:val="28"/>
+        </w:rPr>
+        <w:t xml:space="preserve"> and left constant</w:t>
+      </w:r>
+      <w:r>
+        <w:rPr>
+          <w:sz w:val="28"/>
+          <w:szCs w:val="28"/>
+        </w:rPr>
+        <w:t xml:space="preserve">. </w:t>
+      </w:r>
+      <w:r>
+        <w:rPr>
+          <w:sz w:val="28"/>
+          <w:szCs w:val="28"/>
+        </w:rPr>
+        <w:t xml:space="preserve">To create </w:t>
+      </w:r>
+      <w:r>
+        <w:rPr>
+          <w:sz w:val="28"/>
+          <w:szCs w:val="28"/>
+        </w:rPr>
+        <w:t xml:space="preserve">input </w:t>
+      </w:r>
+      <w:r>
+        <w:rPr>
+          <w:sz w:val="28"/>
+          <w:szCs w:val="28"/>
+        </w:rPr>
+        <w:t xml:space="preserve">features </w:t>
+      </w:r>
+      <w:r>
+        <w:rPr>
+          <w:sz w:val="28"/>
+          <w:szCs w:val="28"/>
+        </w:rPr>
+        <w:t>in this multi-class classification problem</w:t>
+      </w:r>
+      <w:r>
+        <w:rPr>
+          <w:sz w:val="28"/>
+          <w:szCs w:val="28"/>
+        </w:rPr>
+        <w:t>, each spectrum was evaluated on a grid with 200 grid points between energies of 2008 eV and 2018 eV.</w:t>
+      </w:r>
+      <w:r>
+        <w:rPr>
+          <w:sz w:val="28"/>
+          <w:szCs w:val="28"/>
+        </w:rPr>
+        <w:t xml:space="preserve"> Each training spectrum was tagged by a label randomly chosen from one of the Kalpha1 energies involved.</w:t>
+      </w:r>
+      <w:r>
+        <w:rPr>
+          <w:sz w:val="28"/>
+          <w:szCs w:val="28"/>
+        </w:rPr>
+        <w:t xml:space="preserve"> The fully interconnected multilayer neural network</w:t>
+      </w:r>
+      <w:r>
+        <w:rPr>
+          <w:sz w:val="28"/>
+          <w:szCs w:val="28"/>
+        </w:rPr>
+        <w:t xml:space="preserve"> (NN)</w:t>
+      </w:r>
+      <w:r>
+        <w:rPr>
+          <w:sz w:val="28"/>
+          <w:szCs w:val="28"/>
+        </w:rPr>
+        <w:t xml:space="preserve"> </w:t>
+      </w:r>
+      <w:r>
+        <w:rPr>
+          <w:sz w:val="28"/>
+          <w:szCs w:val="28"/>
+        </w:rPr>
+        <w:t>consists</w:t>
+      </w:r>
+      <w:r>
+        <w:rPr>
+          <w:sz w:val="28"/>
+          <w:szCs w:val="28"/>
+        </w:rPr>
+        <w:t xml:space="preserve"> of 200 input nodes, two hidden layers with 100 nodes each</w:t>
+      </w:r>
+      <w:r>
+        <w:rPr>
+          <w:sz w:val="28"/>
+          <w:szCs w:val="28"/>
+        </w:rPr>
+        <w:t xml:space="preserve">, the </w:t>
+      </w:r>
+      <w:r>
+        <w:rPr>
+          <w:i/>
+          <w:sz w:val="28"/>
+          <w:szCs w:val="28"/>
+        </w:rPr>
+        <w:t>logistic</w:t>
+      </w:r>
+      <w:r>
+        <w:rPr>
+          <w:sz w:val="28"/>
+          <w:szCs w:val="28"/>
+        </w:rPr>
+        <w:t xml:space="preserve"> activation function (ref)</w:t>
+      </w:r>
+      <w:r>
+        <w:rPr>
+          <w:sz w:val="28"/>
+          <w:szCs w:val="28"/>
+        </w:rPr>
+        <w:t xml:space="preserve">, and an output layer which corresponds to an energy grid </w:t>
+      </w:r>
+      <w:r>
+        <w:rPr>
+          <w:sz w:val="28"/>
+          <w:szCs w:val="28"/>
+        </w:rPr>
+        <w:t xml:space="preserve">(“target classes”) ranging </w:t>
+      </w:r>
+      <w:r>
+        <w:rPr>
+          <w:sz w:val="28"/>
+          <w:szCs w:val="28"/>
+        </w:rPr>
+        <w:t xml:space="preserve">from 2012.80 eV </w:t>
+      </w:r>
+      <w:r>
+        <w:rPr>
+          <w:sz w:val="28"/>
+          <w:szCs w:val="28"/>
+        </w:rPr>
+        <w:t>to 2015.20 eV with a grid size</w:t>
+      </w:r>
+      <w:r>
+        <w:rPr>
+          <w:sz w:val="28"/>
+          <w:szCs w:val="28"/>
+        </w:rPr>
+        <w:t xml:space="preserve"> of 0.01 eV</w:t>
+      </w:r>
+      <w:r>
+        <w:rPr>
+          <w:sz w:val="28"/>
+          <w:szCs w:val="28"/>
+        </w:rPr>
+        <w:t xml:space="preserve">. This gives 240 output nodes where the </w:t>
+      </w:r>
+      <w:proofErr w:type="spellStart"/>
+      <w:r>
+        <w:rPr>
+          <w:i/>
+          <w:sz w:val="28"/>
+          <w:szCs w:val="28"/>
+        </w:rPr>
+        <w:t>Softmax</w:t>
+      </w:r>
+      <w:proofErr w:type="spellEnd"/>
+      <w:r>
+        <w:rPr>
+          <w:i/>
+          <w:sz w:val="28"/>
+          <w:szCs w:val="28"/>
+        </w:rPr>
+        <w:t xml:space="preserve"> </w:t>
+      </w:r>
+      <w:r>
+        <w:rPr>
+          <w:sz w:val="28"/>
+          <w:szCs w:val="28"/>
+        </w:rPr>
+        <w:t>(ref) is applied as the output function.</w:t>
+      </w:r>
+      <w:r>
+        <w:rPr>
+          <w:sz w:val="28"/>
+          <w:szCs w:val="28"/>
+        </w:rPr>
+        <w:t xml:space="preserve"> The output spectrum represents a probability distribution of Kalpha1 values in the input spectrum. </w:t>
+      </w:r>
+      <w:r>
+        <w:rPr>
+          <w:sz w:val="28"/>
+          <w:szCs w:val="28"/>
+        </w:rPr>
+        <w:t xml:space="preserve"> </w:t>
+      </w:r>
+      <w:r>
+        <w:rPr>
+          <w:sz w:val="28"/>
+          <w:szCs w:val="28"/>
+        </w:rPr>
+        <w:t xml:space="preserve"> </w:t>
+      </w:r>
     </w:p>
-    <w:p/>
+    <w:p>
+      <w:pPr>
+        <w:jc w:val="both"/>
+        <w:rPr>
+          <w:sz w:val="28"/>
+          <w:szCs w:val="28"/>
+        </w:rPr>
+      </w:pPr>
+      <w:r>
+        <w:rPr>
+          <w:sz w:val="28"/>
+          <w:szCs w:val="28"/>
+        </w:rPr>
+        <w:tab/>
+        <w:t xml:space="preserve">The generated sample library included 10e5 samples where 80% were used to train the NN, 10% were used as </w:t>
+      </w:r>
+      <w:r>
+        <w:rPr>
+          <w:sz w:val="28"/>
+          <w:szCs w:val="28"/>
+        </w:rPr>
+        <w:t>a development</w:t>
+      </w:r>
+      <w:r>
+        <w:rPr>
+          <w:sz w:val="28"/>
+          <w:szCs w:val="28"/>
+        </w:rPr>
+        <w:t xml:space="preserve"> set to tune the hyperparameters, and 10% were used to evaluate the performance of the training procedure. Stochastic gradient descent with a batch size of 50, a momentum of 0.9, and a constant learning rate with a step size of 1e-4 was used to solve the </w:t>
+      </w:r>
+      <w:r>
+        <w:rPr>
+          <w:i/>
+          <w:sz w:val="28"/>
+          <w:szCs w:val="28"/>
+        </w:rPr>
+        <w:t xml:space="preserve">Cross-Entropy </w:t>
+      </w:r>
+      <w:r>
+        <w:rPr>
+          <w:sz w:val="28"/>
+          <w:szCs w:val="28"/>
+        </w:rPr>
+        <w:t>(ref ??)</w:t>
+      </w:r>
+      <w:r>
+        <w:rPr>
+          <w:i/>
+          <w:sz w:val="28"/>
+          <w:szCs w:val="28"/>
+        </w:rPr>
+        <w:t xml:space="preserve"> </w:t>
+      </w:r>
+      <w:r>
+        <w:rPr>
+          <w:sz w:val="28"/>
+          <w:szCs w:val="28"/>
+        </w:rPr>
+        <w:t xml:space="preserve">loss function.  </w:t>
+      </w:r>
+      <w:r>
+        <w:rPr>
+          <w:sz w:val="28"/>
+          <w:szCs w:val="28"/>
+        </w:rPr>
+        <w:t xml:space="preserve">The training was carried out by a desktop computer and took eight hours to complete the computation.  </w:t>
+      </w:r>
+    </w:p>
+    <w:p>
+      <w:pPr>
+        <w:rPr>
+          <w:sz w:val="22"/>
+        </w:rPr>
+      </w:pPr>
+      <w:commentRangeStart w:id="1"/>
+      <w:r>
+        <w:rPr>
+          <w:noProof/>
+          <w:sz w:val="22"/>
+        </w:rPr>
+        <w:lastRenderedPageBreak/>
+        <mc:AlternateContent>
+          <mc:Choice Requires="wpg">
+            <w:drawing>
+              <wp:anchor distT="0" distB="0" distL="114300" distR="114300" simplePos="0" relativeHeight="251660288" behindDoc="0" locked="0" layoutInCell="1" allowOverlap="1" wp14:anchorId="41FD5514" wp14:editId="2EB5A5E0">
+                <wp:simplePos x="0" y="0"/>
+                <wp:positionH relativeFrom="margin">
+                  <wp:posOffset>-330200</wp:posOffset>
+                </wp:positionH>
+                <wp:positionV relativeFrom="paragraph">
+                  <wp:posOffset>541655</wp:posOffset>
+                </wp:positionV>
+                <wp:extent cx="6612890" cy="7049135"/>
+                <wp:effectExtent l="0" t="0" r="0" b="0"/>
+                <wp:wrapSquare wrapText="bothSides"/>
+                <wp:docPr id="3" name="Group 3"/>
+                <wp:cNvGraphicFramePr/>
+                <a:graphic xmlns:a="http://schemas.openxmlformats.org/drawingml/2006/main">
+                  <a:graphicData uri="http://schemas.microsoft.com/office/word/2010/wordprocessingGroup">
+                    <wpg:wgp>
+                      <wpg:cNvGrpSpPr/>
+                      <wpg:grpSpPr>
+                        <a:xfrm>
+                          <a:off x="0" y="0"/>
+                          <a:ext cx="6612890" cy="7049135"/>
+                          <a:chOff x="0" y="0"/>
+                          <a:chExt cx="3645535" cy="3917950"/>
+                        </a:xfrm>
+                      </wpg:grpSpPr>
+                      <pic:pic xmlns:pic="http://schemas.openxmlformats.org/drawingml/2006/picture">
+                        <pic:nvPicPr>
+                          <pic:cNvPr id="1" name="Picture 1" descr="C:\Users\Lukas\AppData\Local\Microsoft\Windows\INetCache\Content.Word\Figure_2_schematic.jpg"/>
+                          <pic:cNvPicPr>
+                            <a:picLocks noChangeAspect="1"/>
+                          </pic:cNvPicPr>
+                        </pic:nvPicPr>
+                        <pic:blipFill>
+                          <a:blip r:embed="rId5" cstate="print">
+                            <a:extLst>
+                              <a:ext uri="{28A0092B-C50C-407E-A947-70E740481C1C}">
+                                <a14:useLocalDpi xmlns:a14="http://schemas.microsoft.com/office/drawing/2010/main" val="0"/>
+                              </a:ext>
+                            </a:extLst>
+                          </a:blip>
+                          <a:srcRect/>
+                          <a:stretch>
+                            <a:fillRect/>
+                          </a:stretch>
+                        </pic:blipFill>
+                        <pic:spPr bwMode="auto">
+                          <a:xfrm>
+                            <a:off x="0" y="0"/>
+                            <a:ext cx="3645535" cy="2880995"/>
+                          </a:xfrm>
+                          <a:prstGeom prst="rect">
+                            <a:avLst/>
+                          </a:prstGeom>
+                          <a:noFill/>
+                          <a:ln>
+                            <a:noFill/>
+                          </a:ln>
+                        </pic:spPr>
+                      </pic:pic>
+                      <wps:wsp>
+                        <wps:cNvPr id="2" name="Text Box 2"/>
+                        <wps:cNvSpPr txBox="1"/>
+                        <wps:spPr>
+                          <a:xfrm>
+                            <a:off x="0" y="2987675"/>
+                            <a:ext cx="3645535" cy="930275"/>
+                          </a:xfrm>
+                          <a:prstGeom prst="rect">
+                            <a:avLst/>
+                          </a:prstGeom>
+                          <a:solidFill>
+                            <a:prstClr val="white"/>
+                          </a:solidFill>
+                          <a:ln>
+                            <a:noFill/>
+                          </a:ln>
+                        </wps:spPr>
+                        <wps:txbx>
+                          <w:txbxContent>
+                            <w:p>
+                              <w:pPr>
+                                <w:pStyle w:val="Caption"/>
+                                <w:rPr>
+                                  <w:noProof/>
+                                  <w:sz w:val="40"/>
+                                  <w:szCs w:val="28"/>
+                                </w:rPr>
+                              </w:pPr>
+                              <w:r>
+                                <w:rPr>
+                                  <w:b/>
+                                  <w:sz w:val="28"/>
+                                </w:rPr>
+                                <w:t xml:space="preserve">Figure </w:t>
+                              </w:r>
+                              <w:r>
+                                <w:rPr>
+                                  <w:b/>
+                                  <w:sz w:val="28"/>
+                                </w:rPr>
+                                <w:t>2</w:t>
+                              </w:r>
+                              <w:r>
+                                <w:rPr>
+                                  <w:sz w:val="28"/>
+                                </w:rPr>
+                                <w:t xml:space="preserve">: </w:t>
+                              </w:r>
+                              <w:r>
+                                <w:rPr>
+                                  <w:i w:val="0"/>
+                                  <w:sz w:val="28"/>
+                                </w:rPr>
+                                <w:t xml:space="preserve">Schematic of the neural network. By evaluating the input spectrum on a grid and creating labels the NN consisting of two hidden layers is trained. The output spectrum represents a probability distribution of possible Kalpha1 energies in the input spectrum. </w:t>
+                              </w:r>
+                            </w:p>
+                          </w:txbxContent>
+                        </wps:txbx>
+                        <wps:bodyPr rot="0" spcFirstLastPara="0" vertOverflow="overflow" horzOverflow="overflow" vert="horz" wrap="square" lIns="0" tIns="0" rIns="0" bIns="0" numCol="1" spcCol="0" rtlCol="0" fromWordArt="0" anchor="t" anchorCtr="0" forceAA="0" compatLnSpc="1">
+                          <a:prstTxWarp prst="textNoShape">
+                            <a:avLst/>
+                          </a:prstTxWarp>
+                          <a:noAutofit/>
+                        </wps:bodyPr>
+                      </wps:wsp>
+                    </wpg:wgp>
+                  </a:graphicData>
+                </a:graphic>
+                <wp14:sizeRelH relativeFrom="margin">
+                  <wp14:pctWidth>0</wp14:pctWidth>
+                </wp14:sizeRelH>
+                <wp14:sizeRelV relativeFrom="margin">
+                  <wp14:pctHeight>0</wp14:pctHeight>
+                </wp14:sizeRelV>
+              </wp:anchor>
+            </w:drawing>
+          </mc:Choice>
+          <mc:Fallback>
+            <w:pict>
+              <v:group w14:anchorId="41FD5514" id="Group 3" o:spid="_x0000_s1026" style="position:absolute;margin-left:-26pt;margin-top:42.65pt;width:520.7pt;height:555.05pt;z-index:251660288;mso-position-horizontal-relative:margin;mso-width-relative:margin;mso-height-relative:margin" coordsize="36455,39179" o:gfxdata="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">
+                <v:shapetype id="_x0000_t75" coordsize="21600,21600" o:spt="75" o:preferrelative="t" path="m@4@5l@4@11@9@11@9@5xe" filled="f" stroked="f">
+                  <v:stroke joinstyle="miter"/>
+                  <v:formulas>
+                    <v:f eqn="if lineDrawn pixelLineWidth 0"/>
+                    <v:f eqn="sum @0 1 0"/>
+                    <v:f eqn="sum 0 0 @1"/>
+                    <v:f eqn="prod @2 1 2"/>
+                    <v:f eqn="prod @3 21600 pixelWidth"/>
+                    <v:f eqn="prod @3 21600 pixelHeight"/>
+                    <v:f eqn="sum @0 0 1"/>
+                    <v:f eqn="prod @6 1 2"/>
+                    <v:f eqn="prod @7 21600 pixelWidth"/>
+                    <v:f eqn="sum @8 21600 0"/>
+                    <v:f eqn="prod @7 21600 pixelHeight"/>
+                    <v:f eqn="sum @10 21600 0"/>
+                  </v:formulas>
+                  <v:path o:extrusionok="f" gradientshapeok="t" o:connecttype="rect"/>
+                  <o:lock v:ext="edit" aspectratio="t"/>
+                </v:shapetype>
+                <v:shape id="Picture 1" o:spid="_x0000_s1027" type="#_x0000_t75" style="position:absolute;width:36455;height:28809;visibility:visible;mso-wrap-style:square" o:gfxdata="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">
+                  <v:imagedata r:id="rId6" o:title="Figure_2_schematic"/>
+                </v:shape>
+                <v:shapetype id="_x0000_t202" coordsize="21600,21600" o:spt="202" path="m,l,21600r21600,l21600,xe">
+                  <v:stroke joinstyle="miter"/>
+                  <v:path gradientshapeok="t" o:connecttype="rect"/>
+                </v:shapetype>
+                <v:shape id="Text Box 2" o:spid="_x0000_s1028" type="#_x0000_t202" style="position:absolute;top:29876;width:36455;height:9303;visibility:visible;mso-wrap-style:square;v-text-anchor:top" o:gfxdata="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" stroked="f">
+                  <v:textbox inset="0,0,0,0">
+                    <w:txbxContent>
+                      <w:p>
+                        <w:pPr>
+                          <w:pStyle w:val="Caption"/>
+                          <w:rPr>
+                            <w:noProof/>
+                            <w:sz w:val="40"/>
+                            <w:szCs w:val="28"/>
+                          </w:rPr>
+                        </w:pPr>
+                        <w:r>
+                          <w:rPr>
+                            <w:b/>
+                            <w:sz w:val="28"/>
+                          </w:rPr>
+                          <w:t xml:space="preserve">Figure </w:t>
+                        </w:r>
+                        <w:r>
+                          <w:rPr>
+                            <w:b/>
+                            <w:sz w:val="28"/>
+                          </w:rPr>
+                          <w:t>2</w:t>
+                        </w:r>
+                        <w:r>
+                          <w:rPr>
+                            <w:sz w:val="28"/>
+                          </w:rPr>
+                          <w:t xml:space="preserve">: </w:t>
+                        </w:r>
+                        <w:r>
+                          <w:rPr>
+                            <w:i w:val="0"/>
+                            <w:sz w:val="28"/>
+                          </w:rPr>
+                          <w:t xml:space="preserve">Schematic of the neural network. By evaluating the input spectrum on a grid and creating labels the NN consisting of two hidden layers is trained. The output spectrum represents a probability distribution of possible Kalpha1 energies in the input spectrum. </w:t>
+                        </w:r>
+                      </w:p>
+                    </w:txbxContent>
+                  </v:textbox>
+                </v:shape>
+                <w10:wrap type="square" anchorx="margin"/>
+              </v:group>
+            </w:pict>
+          </mc:Fallback>
+        </mc:AlternateContent>
+      </w:r>
+      <w:commentRangeEnd w:id="1"/>
+      <w:r>
+        <w:rPr>
+          <w:sz w:val="22"/>
+        </w:rPr>
+        <w:t>DRAF FOR FIGURE 2</w:t>
+      </w:r>
+      <w:r>
+        <w:rPr>
+          <w:rStyle w:val="CommentReference"/>
+        </w:rPr>
+        <w:commentReference w:id="1"/>
+      </w:r>
+    </w:p>
     <w:sectPr>
       <w:pgSz w:w="12240" w:h="15840"/>
       <w:pgMar w:top="1440" w:right="1440" w:bottom="1440" w:left="1440" w:header="720" w:footer="720" w:gutter="0"/>
@@ -70,6 +795,168 @@
     </w:sectPr>
   </w:body>
 </w:document>
+</file>
+
+<file path=word/comments.xml><?xml version="1.0" encoding="utf-8"?>
+<w:comments xmlns:wpc="http://schemas.microsoft.com/office/word/2010/wordprocessingCanvas" xmlns:cx="http://schemas.microsoft.com/office/drawing/2014/chartex" xmlns:cx1="http://schemas.microsoft.com/office/drawing/2015/9/8/chartex" xmlns:cx2="http://schemas.microsoft.com/office/drawing/2015/10/21/chartex" xmlns:cx3="http://schemas.microsoft.com/office/drawing/2016/5/9/chartex" xmlns:cx4="http://schemas.microsoft.com/office/drawing/2016/5/10/chartex" xmlns:cx5="http://schemas.microsoft.com/office/drawing/2016/5/11/chartex" xmlns:cx6="http://schemas.microsoft.com/office/drawing/2016/5/12/chartex" xmlns:cx7="http://schemas.microsoft.com/office/drawing/2016/5/13/chartex" xmlns:cx8="http://schemas.microsoft.com/office/drawing/2016/5/14/chartex" xmlns:mc="http://schemas.openxmlformats.org/markup-compatibility/2006" xmlns:aink="http://schemas.microsoft.com/office/drawing/2016/ink" xmlns:am3d="http://schemas.microsoft.com/office/drawing/2017/model3d" xmlns:o="urn:schemas-microsoft-com:office:office" xmlns:r="http://schemas.openxmlformats.org/officeDocument/2006/relationships" xmlns:m="http://schemas.openxmlformats.org/officeDocument/2006/math" xmlns:v="urn:schemas-microsoft-com:vml" xmlns:wp14="http://schemas.microsoft.com/office/word/2010/wordprocessingDrawing" xmlns:wp="http://schemas.openxmlformats.org/drawingml/2006/wordprocessingDrawing" xmlns:w10="urn:schemas-microsoft-com:office:word" xmlns:w="http://schemas.openxmlformats.org/wordprocessingml/2006/main" xmlns:w14="http://schemas.microsoft.com/office/word/2010/wordml" xmlns:w15="http://schemas.microsoft.com/office/word/2012/wordml" xmlns:w16cid="http://schemas.microsoft.com/office/word/2016/wordml/cid" xmlns:w16se="http://schemas.microsoft.com/office/word/2015/wordml/symex" xmlns:wpg="http://schemas.microsoft.com/office/word/2010/wordprocessingGroup" xmlns:wpi="http://schemas.microsoft.com/office/word/2010/wordprocessingInk" xmlns:wne="http://schemas.microsoft.com/office/word/2006/wordml" xmlns:wps="http://schemas.microsoft.com/office/word/2010/wordprocessingShape" mc:Ignorable="w14 w15 w16se w16cid wp14">
+  <w:comment w:id="1" w:author="Lukas" w:date="2018-04-26T16:21:00Z" w:initials="L">
+    <w:p>
+      <w:pPr>
+        <w:pStyle w:val="CommentText"/>
+      </w:pPr>
+      <w:r>
+        <w:rPr>
+          <w:rStyle w:val="CommentReference"/>
+        </w:rPr>
+        <w:annotationRef/>
+      </w:r>
+      <w:r>
+        <w:t>Maybe show superposition of two states with to peaks in the output spectrum.</w:t>
+      </w:r>
+    </w:p>
+  </w:comment>
+</w:comments>
+</file>
+
+<file path=word/commentsExtended.xml><?xml version="1.0" encoding="utf-8"?>
+<w15:commentsEx xmlns:wpc="http://schemas.microsoft.com/office/word/2010/wordprocessingCanvas" xmlns:cx="http://schemas.microsoft.com/office/drawing/2014/chartex" xmlns:cx1="http://schemas.microsoft.com/office/drawing/2015/9/8/chartex" xmlns:cx2="http://schemas.microsoft.com/office/drawing/2015/10/21/chartex" xmlns:cx3="http://schemas.microsoft.com/office/drawing/2016/5/9/chartex" xmlns:cx4="http://schemas.microsoft.com/office/drawing/2016/5/10/chartex" xmlns:cx5="http://schemas.microsoft.com/office/drawing/2016/5/11/chartex" xmlns:cx6="http://schemas.microsoft.com/office/drawing/2016/5/12/chartex" xmlns:cx7="http://schemas.microsoft.com/office/drawing/2016/5/13/chartex" xmlns:cx8="http://schemas.microsoft.com/office/drawing/2016/5/14/chartex" xmlns:mc="http://schemas.openxmlformats.org/markup-compatibility/2006" xmlns:aink="http://schemas.microsoft.com/office/drawing/2016/ink" xmlns:am3d="http://schemas.microsoft.com/office/drawing/2017/model3d" xmlns:o="urn:schemas-microsoft-com:office:office" xmlns:r="http://schemas.openxmlformats.org/officeDocument/2006/relationships" xmlns:m="http://schemas.openxmlformats.org/officeDocument/2006/math" xmlns:v="urn:schemas-microsoft-com:vml" xmlns:wp14="http://schemas.microsoft.com/office/word/2010/wordprocessingDrawing" xmlns:wp="http://schemas.openxmlformats.org/drawingml/2006/wordprocessingDrawing" xmlns:w10="urn:schemas-microsoft-com:office:word" xmlns:w="http://schemas.openxmlformats.org/wordprocessingml/2006/main" xmlns:w14="http://schemas.microsoft.com/office/word/2010/wordml" xmlns:w15="http://schemas.microsoft.com/office/word/2012/wordml" xmlns:w16cid="http://schemas.microsoft.com/office/word/2016/wordml/cid" xmlns:w16se="http://schemas.microsoft.com/office/word/2015/wordml/symex" xmlns:wpg="http://schemas.microsoft.com/office/word/2010/wordprocessingGroup" xmlns:wpi="http://schemas.microsoft.com/office/word/2010/wordprocessingInk" xmlns:wne="http://schemas.microsoft.com/office/word/2006/wordml" xmlns:wps="http://schemas.microsoft.com/office/word/2010/wordprocessingShape" mc:Ignorable="w14 w15 w16se w16cid wp14">
+  <w15:commentEx w15:paraId="09A95267" w15:done="0"/>
+</w15:commentsEx>
+</file>
+
+<file path=word/commentsIds.xml><?xml version="1.0" encoding="utf-8"?>
+<w16cid:commentsIds xmlns:wpc="http://schemas.microsoft.com/office/word/2010/wordprocessingCanvas" xmlns:cx="http://schemas.microsoft.com/office/drawing/2014/chartex" xmlns:cx1="http://schemas.microsoft.com/office/drawing/2015/9/8/chartex" xmlns:cx2="http://schemas.microsoft.com/office/drawing/2015/10/21/chartex" xmlns:cx3="http://schemas.microsoft.com/office/drawing/2016/5/9/chartex" xmlns:cx4="http://schemas.microsoft.com/office/drawing/2016/5/10/chartex" xmlns:cx5="http://schemas.microsoft.com/office/drawing/2016/5/11/chartex" xmlns:cx6="http://schemas.microsoft.com/office/drawing/2016/5/12/chartex" xmlns:cx7="http://schemas.microsoft.com/office/drawing/2016/5/13/chartex" xmlns:cx8="http://schemas.microsoft.com/office/drawing/2016/5/14/chartex" xmlns:mc="http://schemas.openxmlformats.org/markup-compatibility/2006" xmlns:aink="http://schemas.microsoft.com/office/drawing/2016/ink" xmlns:am3d="http://schemas.microsoft.com/office/drawing/2017/model3d" xmlns:o="urn:schemas-microsoft-com:office:office" xmlns:r="http://schemas.openxmlformats.org/officeDocument/2006/relationships" xmlns:m="http://schemas.openxmlformats.org/officeDocument/2006/math" xmlns:v="urn:schemas-microsoft-com:vml" xmlns:wp14="http://schemas.microsoft.com/office/word/2010/wordprocessingDrawing" xmlns:wp="http://schemas.openxmlformats.org/drawingml/2006/wordprocessingDrawing" xmlns:w10="urn:schemas-microsoft-com:office:word" xmlns:w="http://schemas.openxmlformats.org/wordprocessingml/2006/main" xmlns:w14="http://schemas.microsoft.com/office/word/2010/wordml" xmlns:w15="http://schemas.microsoft.com/office/word/2012/wordml" xmlns:w16cid="http://schemas.microsoft.com/office/word/2016/wordml/cid" xmlns:w16se="http://schemas.microsoft.com/office/word/2015/wordml/symex" xmlns:wpg="http://schemas.microsoft.com/office/word/2010/wordprocessingGroup" xmlns:wpi="http://schemas.microsoft.com/office/word/2010/wordprocessingInk" xmlns:wne="http://schemas.microsoft.com/office/word/2006/wordml" xmlns:wps="http://schemas.microsoft.com/office/word/2010/wordprocessingShape" mc:Ignorable="w14 w15 w16se w16cid wp14">
+  <w16cid:commentId w16cid:paraId="09A95267" w16cid:durableId="1E8C7AF7"/>
+</w16cid:commentsIds>
+</file>
+
+<file path=word/numbering.xml><?xml version="1.0" encoding="utf-8"?>
+<w:numbering xmlns:wpc="http://schemas.microsoft.com/office/word/2010/wordprocessingCanvas" xmlns:cx="http://schemas.microsoft.com/office/drawing/2014/chartex" xmlns:cx1="http://schemas.microsoft.com/office/drawing/2015/9/8/chartex" xmlns:cx2="http://schemas.microsoft.com/office/drawing/2015/10/21/chartex" xmlns:cx3="http://schemas.microsoft.com/office/drawing/2016/5/9/chartex" xmlns:cx4="http://schemas.microsoft.com/office/drawing/2016/5/10/chartex" xmlns:cx5="http://schemas.microsoft.com/office/drawing/2016/5/11/chartex" xmlns:cx6="http://schemas.microsoft.com/office/drawing/2016/5/12/chartex" xmlns:cx7="http://schemas.microsoft.com/office/drawing/2016/5/13/chartex" xmlns:cx8="http://schemas.microsoft.com/office/drawing/2016/5/14/chartex" xmlns:mc="http://schemas.openxmlformats.org/markup-compatibility/2006" xmlns:aink="http://schemas.microsoft.com/office/drawing/2016/ink" xmlns:am3d="http://schemas.microsoft.com/office/drawing/2017/model3d" xmlns:o="urn:schemas-microsoft-com:office:office" xmlns:r="http://schemas.openxmlformats.org/officeDocument/2006/relationships" xmlns:m="http://schemas.openxmlformats.org/officeDocument/2006/math" xmlns:v="urn:schemas-microsoft-com:vml" xmlns:wp14="http://schemas.microsoft.com/office/word/2010/wordprocessingDrawing" xmlns:wp="http://schemas.openxmlformats.org/drawingml/2006/wordprocessingDrawing" xmlns:w10="urn:schemas-microsoft-com:office:word" xmlns:w="http://schemas.openxmlformats.org/wordprocessingml/2006/main" xmlns:w14="http://schemas.microsoft.com/office/word/2010/wordml" xmlns:w15="http://schemas.microsoft.com/office/word/2012/wordml" xmlns:w16cid="http://schemas.microsoft.com/office/word/2016/wordml/cid" xmlns:w16se="http://schemas.microsoft.com/office/word/2015/wordml/symex" xmlns:wpg="http://schemas.microsoft.com/office/word/2010/wordprocessingGroup" xmlns:wpi="http://schemas.microsoft.com/office/word/2010/wordprocessingInk" xmlns:wne="http://schemas.microsoft.com/office/word/2006/wordml" xmlns:wps="http://schemas.microsoft.com/office/word/2010/wordprocessingShape" mc:Ignorable="w14 w15 w16se w16cid wp14">
+  <w:abstractNum w:abstractNumId="0" w15:restartNumberingAfterBreak="0">
+    <w:nsid w:val="37B5617D"/>
+    <w:multiLevelType w:val="hybridMultilevel"/>
+    <w:tmpl w:val="A91E7A26"/>
+    <w:lvl w:ilvl="0" w:tplc="04090001">
+      <w:start w:val="1"/>
+      <w:numFmt w:val="bullet"/>
+      <w:lvlText w:val=""/>
+      <w:lvlJc w:val="left"/>
+      <w:pPr>
+        <w:ind w:left="930" w:hanging="360"/>
+      </w:pPr>
+      <w:rPr>
+        <w:rFonts w:ascii="Symbol" w:hAnsi="Symbol" w:hint="default"/>
+      </w:rPr>
+    </w:lvl>
+    <w:lvl w:ilvl="1" w:tplc="04090003" w:tentative="1">
+      <w:start w:val="1"/>
+      <w:numFmt w:val="bullet"/>
+      <w:lvlText w:val="o"/>
+      <w:lvlJc w:val="left"/>
+      <w:pPr>
+        <w:ind w:left="1650" w:hanging="360"/>
+      </w:pPr>
+      <w:rPr>
+        <w:rFonts w:ascii="Courier New" w:hAnsi="Courier New" w:cs="Courier New" w:hint="default"/>
+      </w:rPr>
+    </w:lvl>
+    <w:lvl w:ilvl="2" w:tplc="04090005" w:tentative="1">
+      <w:start w:val="1"/>
+      <w:numFmt w:val="bullet"/>
+      <w:lvlText w:val=""/>
+      <w:lvlJc w:val="left"/>
+      <w:pPr>
+        <w:ind w:left="2370" w:hanging="360"/>
+      </w:pPr>
+      <w:rPr>
+        <w:rFonts w:ascii="Wingdings" w:hAnsi="Wingdings" w:hint="default"/>
+      </w:rPr>
+    </w:lvl>
+    <w:lvl w:ilvl="3" w:tplc="04090001" w:tentative="1">
+      <w:start w:val="1"/>
+      <w:numFmt w:val="bullet"/>
+      <w:lvlText w:val=""/>
+      <w:lvlJc w:val="left"/>
+      <w:pPr>
+        <w:ind w:left="3090" w:hanging="360"/>
+      </w:pPr>
+      <w:rPr>
+        <w:rFonts w:ascii="Symbol" w:hAnsi="Symbol" w:hint="default"/>
+      </w:rPr>
+    </w:lvl>
+    <w:lvl w:ilvl="4" w:tplc="04090003" w:tentative="1">
+      <w:start w:val="1"/>
+      <w:numFmt w:val="bullet"/>
+      <w:lvlText w:val="o"/>
+      <w:lvlJc w:val="left"/>
+      <w:pPr>
+        <w:ind w:left="3810" w:hanging="360"/>
+      </w:pPr>
+      <w:rPr>
+        <w:rFonts w:ascii="Courier New" w:hAnsi="Courier New" w:cs="Courier New" w:hint="default"/>
+      </w:rPr>
+    </w:lvl>
+    <w:lvl w:ilvl="5" w:tplc="04090005" w:tentative="1">
+      <w:start w:val="1"/>
+      <w:numFmt w:val="bullet"/>
+      <w:lvlText w:val=""/>
+      <w:lvlJc w:val="left"/>
+      <w:pPr>
+        <w:ind w:left="4530" w:hanging="360"/>
+      </w:pPr>
+      <w:rPr>
+        <w:rFonts w:ascii="Wingdings" w:hAnsi="Wingdings" w:hint="default"/>
+      </w:rPr>
+    </w:lvl>
+    <w:lvl w:ilvl="6" w:tplc="04090001" w:tentative="1">
+      <w:start w:val="1"/>
+      <w:numFmt w:val="bullet"/>
+      <w:lvlText w:val=""/>
+      <w:lvlJc w:val="left"/>
+      <w:pPr>
+        <w:ind w:left="5250" w:hanging="360"/>
+      </w:pPr>
+      <w:rPr>
+        <w:rFonts w:ascii="Symbol" w:hAnsi="Symbol" w:hint="default"/>
+      </w:rPr>
+    </w:lvl>
+    <w:lvl w:ilvl="7" w:tplc="04090003" w:tentative="1">
+      <w:start w:val="1"/>
+      <w:numFmt w:val="bullet"/>
+      <w:lvlText w:val="o"/>
+      <w:lvlJc w:val="left"/>
+      <w:pPr>
+        <w:ind w:left="5970" w:hanging="360"/>
+      </w:pPr>
+      <w:rPr>
+        <w:rFonts w:ascii="Courier New" w:hAnsi="Courier New" w:cs="Courier New" w:hint="default"/>
+      </w:rPr>
+    </w:lvl>
+    <w:lvl w:ilvl="8" w:tplc="04090005" w:tentative="1">
+      <w:start w:val="1"/>
+      <w:numFmt w:val="bullet"/>
+      <w:lvlText w:val=""/>
+      <w:lvlJc w:val="left"/>
+      <w:pPr>
+        <w:ind w:left="6690" w:hanging="360"/>
+      </w:pPr>
+      <w:rPr>
+        <w:rFonts w:ascii="Wingdings" w:hAnsi="Wingdings" w:hint="default"/>
+      </w:rPr>
+    </w:lvl>
+  </w:abstractNum>
+  <w:num w:numId="1">
+    <w:abstractNumId w:val="0"/>
+  </w:num>
+</w:numbering>
+</file>
+
+<file path=word/people.xml><?xml version="1.0" encoding="utf-8"?>
+<w15:people xmlns:wpc="http://schemas.microsoft.com/office/word/2010/wordprocessingCanvas" xmlns:cx="http://schemas.microsoft.com/office/drawing/2014/chartex" xmlns:cx1="http://schemas.microsoft.com/office/drawing/2015/9/8/chartex" xmlns:cx2="http://schemas.microsoft.com/office/drawing/2015/10/21/chartex" xmlns:cx3="http://schemas.microsoft.com/office/drawing/2016/5/9/chartex" xmlns:cx4="http://schemas.microsoft.com/office/drawing/2016/5/10/chartex" xmlns:cx5="http://schemas.microsoft.com/office/drawing/2016/5/11/chartex" xmlns:cx6="http://schemas.microsoft.com/office/drawing/2016/5/12/chartex" xmlns:cx7="http://schemas.microsoft.com/office/drawing/2016/5/13/chartex" xmlns:cx8="http://schemas.microsoft.com/office/drawing/2016/5/14/chartex" xmlns:mc="http://schemas.openxmlformats.org/markup-compatibility/2006" xmlns:aink="http://schemas.microsoft.com/office/drawing/2016/ink" xmlns:am3d="http://schemas.microsoft.com/office/drawing/2017/model3d" xmlns:o="urn:schemas-microsoft-com:office:office" xmlns:r="http://schemas.openxmlformats.org/officeDocument/2006/relationships" xmlns:m="http://schemas.openxmlformats.org/officeDocument/2006/math" xmlns:v="urn:schemas-microsoft-com:vml" xmlns:wp14="http://schemas.microsoft.com/office/word/2010/wordprocessingDrawing" xmlns:wp="http://schemas.openxmlformats.org/drawingml/2006/wordprocessingDrawing" xmlns:w10="urn:schemas-microsoft-com:office:word" xmlns:w="http://schemas.openxmlformats.org/wordprocessingml/2006/main" xmlns:w14="http://schemas.microsoft.com/office/word/2010/wordml" xmlns:w15="http://schemas.microsoft.com/office/word/2012/wordml" xmlns:w16cid="http://schemas.microsoft.com/office/word/2016/wordml/cid" xmlns:w16se="http://schemas.microsoft.com/office/word/2015/wordml/symex" xmlns:wpg="http://schemas.microsoft.com/office/word/2010/wordprocessingGroup" xmlns:wpi="http://schemas.microsoft.com/office/word/2010/wordprocessingInk" xmlns:wne="http://schemas.microsoft.com/office/word/2006/wordml" xmlns:wps="http://schemas.microsoft.com/office/word/2010/wordprocessingShape" mc:Ignorable="w14 w15 w16se w16cid wp14">
+  <w15:person w15:author="Lukas">
+    <w15:presenceInfo w15:providerId="None" w15:userId="Lukas"/>
+  </w15:person>
+</w15:people>
 </file>
 
 <file path=word/styles.xml><?xml version="1.0" encoding="utf-8"?>
@@ -506,6 +1393,153 @@
     <w:semiHidden/>
     <w:unhideWhenUsed/>
   </w:style>
+  <w:style w:type="character" w:styleId="Hyperlink">
+    <w:name w:val="Hyperlink"/>
+    <w:basedOn w:val="DefaultParagraphFont"/>
+    <w:uiPriority w:val="99"/>
+    <w:unhideWhenUsed/>
+    <w:rsid w:val="006B721A"/>
+    <w:rPr>
+      <w:color w:val="0563C1" w:themeColor="hyperlink"/>
+      <w:u w:val="single"/>
+    </w:rPr>
+  </w:style>
+  <w:style w:type="character" w:styleId="UnresolvedMention">
+    <w:name w:val="Unresolved Mention"/>
+    <w:basedOn w:val="DefaultParagraphFont"/>
+    <w:uiPriority w:val="99"/>
+    <w:semiHidden/>
+    <w:unhideWhenUsed/>
+    <w:rsid w:val="006B721A"/>
+    <w:rPr>
+      <w:color w:val="808080"/>
+      <w:shd w:val="clear" w:color="auto" w:fill="E6E6E6"/>
+    </w:rPr>
+  </w:style>
+  <w:style w:type="paragraph" w:styleId="ListParagraph">
+    <w:name w:val="List Paragraph"/>
+    <w:basedOn w:val="Normal"/>
+    <w:uiPriority w:val="34"/>
+    <w:qFormat/>
+    <w:rsid w:val="006B721A"/>
+    <w:pPr>
+      <w:ind w:left="720"/>
+      <w:contextualSpacing/>
+    </w:pPr>
+  </w:style>
+  <w:style w:type="paragraph" w:styleId="Caption">
+    <w:name w:val="caption"/>
+    <w:basedOn w:val="Normal"/>
+    <w:next w:val="Normal"/>
+    <w:uiPriority w:val="35"/>
+    <w:unhideWhenUsed/>
+    <w:qFormat/>
+    <w:rsid w:val="003566F0"/>
+    <w:pPr>
+      <w:spacing w:after="200"/>
+    </w:pPr>
+    <w:rPr>
+      <w:i/>
+      <w:iCs/>
+      <w:color w:val="44546A" w:themeColor="text2"/>
+      <w:sz w:val="18"/>
+      <w:szCs w:val="18"/>
+    </w:rPr>
+  </w:style>
+  <w:style w:type="character" w:styleId="CommentReference">
+    <w:name w:val="annotation reference"/>
+    <w:basedOn w:val="DefaultParagraphFont"/>
+    <w:uiPriority w:val="99"/>
+    <w:semiHidden/>
+    <w:unhideWhenUsed/>
+    <w:rsid w:val="003566F0"/>
+    <w:rPr>
+      <w:sz w:val="16"/>
+      <w:szCs w:val="16"/>
+    </w:rPr>
+  </w:style>
+  <w:style w:type="paragraph" w:styleId="CommentText">
+    <w:name w:val="annotation text"/>
+    <w:basedOn w:val="Normal"/>
+    <w:link w:val="CommentTextChar"/>
+    <w:uiPriority w:val="99"/>
+    <w:semiHidden/>
+    <w:unhideWhenUsed/>
+    <w:rsid w:val="003566F0"/>
+    <w:rPr>
+      <w:sz w:val="20"/>
+      <w:szCs w:val="20"/>
+    </w:rPr>
+  </w:style>
+  <w:style w:type="character" w:customStyle="1" w:styleId="CommentTextChar">
+    <w:name w:val="Comment Text Char"/>
+    <w:basedOn w:val="DefaultParagraphFont"/>
+    <w:link w:val="CommentText"/>
+    <w:uiPriority w:val="99"/>
+    <w:semiHidden/>
+    <w:rsid w:val="003566F0"/>
+    <w:rPr>
+      <w:rFonts w:ascii="Times New Roman" w:eastAsia="Times New Roman" w:hAnsi="Times New Roman" w:cs="Times New Roman"/>
+      <w:sz w:val="20"/>
+      <w:szCs w:val="20"/>
+    </w:rPr>
+  </w:style>
+  <w:style w:type="paragraph" w:styleId="CommentSubject">
+    <w:name w:val="annotation subject"/>
+    <w:basedOn w:val="CommentText"/>
+    <w:next w:val="CommentText"/>
+    <w:link w:val="CommentSubjectChar"/>
+    <w:uiPriority w:val="99"/>
+    <w:semiHidden/>
+    <w:unhideWhenUsed/>
+    <w:rsid w:val="003566F0"/>
+    <w:rPr>
+      <w:b/>
+      <w:bCs/>
+    </w:rPr>
+  </w:style>
+  <w:style w:type="character" w:customStyle="1" w:styleId="CommentSubjectChar">
+    <w:name w:val="Comment Subject Char"/>
+    <w:basedOn w:val="CommentTextChar"/>
+    <w:link w:val="CommentSubject"/>
+    <w:uiPriority w:val="99"/>
+    <w:semiHidden/>
+    <w:rsid w:val="003566F0"/>
+    <w:rPr>
+      <w:rFonts w:ascii="Times New Roman" w:eastAsia="Times New Roman" w:hAnsi="Times New Roman" w:cs="Times New Roman"/>
+      <w:b/>
+      <w:bCs/>
+      <w:sz w:val="20"/>
+      <w:szCs w:val="20"/>
+    </w:rPr>
+  </w:style>
+  <w:style w:type="paragraph" w:styleId="BalloonText">
+    <w:name w:val="Balloon Text"/>
+    <w:basedOn w:val="Normal"/>
+    <w:link w:val="BalloonTextChar"/>
+    <w:uiPriority w:val="99"/>
+    <w:semiHidden/>
+    <w:unhideWhenUsed/>
+    <w:rsid w:val="003566F0"/>
+    <w:rPr>
+      <w:rFonts w:ascii="Segoe UI" w:hAnsi="Segoe UI" w:cs="Segoe UI"/>
+      <w:sz w:val="18"/>
+      <w:szCs w:val="18"/>
+    </w:rPr>
+  </w:style>
+  <w:style w:type="character" w:customStyle="1" w:styleId="BalloonTextChar">
+    <w:name w:val="Balloon Text Char"/>
+    <w:basedOn w:val="DefaultParagraphFont"/>
+    <w:link w:val="BalloonText"/>
+    <w:uiPriority w:val="99"/>
+    <w:semiHidden/>
+    <w:rsid w:val="003566F0"/>
+    <w:rPr>
+      <w:rFonts w:ascii="Segoe UI" w:eastAsia="Times New Roman" w:hAnsi="Segoe UI" w:cs="Segoe UI"/>
+      <w:sz w:val="18"/>
+      <w:szCs w:val="18"/>
+    </w:rPr>
+  </w:style>
 </w:styles>
 </file>
 

</xml_diff>

<commit_message>
added draft of fig 1. to paper
</commit_message>
<xml_diff>
--- a/Paper/XES_with_ML_paper.docx
+++ b/Paper/XES_with_ML_paper.docx
@@ -1,6 +1,6 @@
 
 <file path=word/document.xml><?xml version="1.0" encoding="utf-8"?>
-<w:document xmlns:wpc="http://schemas.microsoft.com/office/word/2010/wordprocessingCanvas" xmlns:cx="http://schemas.microsoft.com/office/drawing/2014/chartex" xmlns:cx1="http://schemas.microsoft.com/office/drawing/2015/9/8/chartex" xmlns:cx2="http://schemas.microsoft.com/office/drawing/2015/10/21/chartex" xmlns:cx3="http://schemas.microsoft.com/office/drawing/2016/5/9/chartex" xmlns:cx4="http://schemas.microsoft.com/office/drawing/2016/5/10/chartex" xmlns:cx5="http://schemas.microsoft.com/office/drawing/2016/5/11/chartex" xmlns:cx6="http://schemas.microsoft.com/office/drawing/2016/5/12/chartex" xmlns:cx7="http://schemas.microsoft.com/office/drawing/2016/5/13/chartex" xmlns:cx8="http://schemas.microsoft.com/office/drawing/2016/5/14/chartex" xmlns:mc="http://schemas.openxmlformats.org/markup-compatibility/2006" xmlns:aink="http://schemas.microsoft.com/office/drawing/2016/ink" xmlns:am3d="http://schemas.microsoft.com/office/drawing/2017/model3d" xmlns:o="urn:schemas-microsoft-com:office:office" xmlns:r="http://schemas.openxmlformats.org/officeDocument/2006/relationships" xmlns:m="http://schemas.openxmlformats.org/officeDocument/2006/math" xmlns:v="urn:schemas-microsoft-com:vml" xmlns:wp14="http://schemas.microsoft.com/office/word/2010/wordprocessingDrawing" xmlns:wp="http://schemas.openxmlformats.org/drawingml/2006/wordprocessingDrawing" xmlns:w10="urn:schemas-microsoft-com:office:word" xmlns:w="http://schemas.openxmlformats.org/wordprocessingml/2006/main" xmlns:w14="http://schemas.microsoft.com/office/word/2010/wordml" xmlns:w15="http://schemas.microsoft.com/office/word/2012/wordml" xmlns:w16cid="http://schemas.microsoft.com/office/word/2016/wordml/cid" xmlns:w16se="http://schemas.microsoft.com/office/word/2015/wordml/symex" xmlns:wpg="http://schemas.microsoft.com/office/word/2010/wordprocessingGroup" xmlns:wpi="http://schemas.microsoft.com/office/word/2010/wordprocessingInk" xmlns:wne="http://schemas.microsoft.com/office/word/2006/wordml" xmlns:wps="http://schemas.microsoft.com/office/word/2010/wordprocessingShape" mc:Ignorable="w14 w15 w16se w16cid wp14">
+<w:document xmlns:wpc="http://schemas.microsoft.com/office/word/2010/wordprocessingCanvas" xmlns:cx="http://schemas.microsoft.com/office/drawing/2014/chartex" xmlns:mc="http://schemas.openxmlformats.org/markup-compatibility/2006" xmlns:o="urn:schemas-microsoft-com:office:office" xmlns:r="http://schemas.openxmlformats.org/officeDocument/2006/relationships" xmlns:m="http://schemas.openxmlformats.org/officeDocument/2006/math" xmlns:v="urn:schemas-microsoft-com:vml" xmlns:wp14="http://schemas.microsoft.com/office/word/2010/wordprocessingDrawing" xmlns:wp="http://schemas.openxmlformats.org/drawingml/2006/wordprocessingDrawing" xmlns:w10="urn:schemas-microsoft-com:office:word" xmlns:w="http://schemas.openxmlformats.org/wordprocessingml/2006/main" xmlns:w14="http://schemas.microsoft.com/office/word/2010/wordml" xmlns:w15="http://schemas.microsoft.com/office/word/2012/wordml" xmlns:w16se="http://schemas.microsoft.com/office/word/2015/wordml/symex" xmlns:wpg="http://schemas.microsoft.com/office/word/2010/wordprocessingGroup" xmlns:wpi="http://schemas.microsoft.com/office/word/2010/wordprocessingInk" xmlns:wne="http://schemas.microsoft.com/office/word/2006/wordml" xmlns:wps="http://schemas.microsoft.com/office/word/2010/wordprocessingShape" mc:Ignorable="w14 w15 w16se wp14">
   <w:body>
     <w:p>
       <w:pPr>
@@ -92,27 +92,542 @@
           <w:szCs w:val="28"/>
           <w:u w:val="single"/>
         </w:rPr>
-        <w:t xml:space="preserve">Paragraphs for Figure 2: Schematic of </w:t>
+        <w:t>Paragraphs for Figure 2: Schematic of ML approach</w:t>
+      </w:r>
+    </w:p>
+    <w:p>
+      <w:pPr>
+        <w:rPr>
+          <w:sz w:val="28"/>
+          <w:szCs w:val="28"/>
+          <w:u w:val="single"/>
+        </w:rPr>
+      </w:pPr>
+    </w:p>
+    <w:p>
+      <w:pPr>
+        <w:jc w:val="both"/>
+        <w:rPr>
+          <w:sz w:val="28"/>
+          <w:szCs w:val="28"/>
+        </w:rPr>
+      </w:pPr>
+      <w:r>
+        <w:rPr>
+          <w:sz w:val="28"/>
+          <w:szCs w:val="28"/>
+        </w:rPr>
+        <w:t xml:space="preserve">Over the last years the computation power of processors increased steadily. Machine learning algorithms developed in the 90s, who were thought to be too computational expensive to be useful at the time being, are now used in various fields, i.e. pattern recognition and event reconstruction. </w:t>
+      </w:r>
+      <w:r>
+        <w:rPr>
+          <w:sz w:val="28"/>
+          <w:szCs w:val="28"/>
+        </w:rPr>
+        <w:t xml:space="preserve">To examine the x-ray emission spectra, a supervised neural network was implemented in a </w:t>
+      </w:r>
+      <w:r>
+        <w:rPr>
+          <w:i/>
+          <w:sz w:val="28"/>
+          <w:szCs w:val="28"/>
+        </w:rPr>
+        <w:t>python</w:t>
+      </w:r>
+      <w:r>
+        <w:rPr>
+          <w:sz w:val="28"/>
+          <w:szCs w:val="28"/>
+        </w:rPr>
+        <w:t xml:space="preserve"> environment utilizing </w:t>
+      </w:r>
+      <w:proofErr w:type="spellStart"/>
+      <w:r>
+        <w:rPr>
+          <w:i/>
+          <w:sz w:val="28"/>
+          <w:szCs w:val="28"/>
+        </w:rPr>
+        <w:t>scikit-learn</w:t>
+      </w:r>
+      <w:r>
+        <w:rPr>
+          <w:i/>
+          <w:sz w:val="28"/>
+          <w:szCs w:val="28"/>
+        </w:rPr>
+        <w:t>’s</w:t>
+      </w:r>
+      <w:proofErr w:type="spellEnd"/>
+      <w:r>
+        <w:rPr>
+          <w:i/>
+          <w:sz w:val="28"/>
+          <w:szCs w:val="28"/>
+        </w:rPr>
+        <w:t xml:space="preserve"> </w:t>
+      </w:r>
+      <w:proofErr w:type="spellStart"/>
+      <w:r>
+        <w:rPr>
+          <w:i/>
+          <w:sz w:val="28"/>
+          <w:szCs w:val="28"/>
+        </w:rPr>
+        <w:t>MLPClassifier</w:t>
+      </w:r>
+      <w:proofErr w:type="spellEnd"/>
+      <w:r>
+        <w:rPr>
+          <w:i/>
+          <w:sz w:val="28"/>
+          <w:szCs w:val="28"/>
+        </w:rPr>
+        <w:t xml:space="preserve"> </w:t>
+      </w:r>
+      <w:r>
+        <w:rPr>
+          <w:sz w:val="28"/>
+          <w:szCs w:val="28"/>
+        </w:rPr>
+        <w:t>library</w:t>
+      </w:r>
+      <w:r>
+        <w:rPr>
+          <w:sz w:val="28"/>
+          <w:szCs w:val="28"/>
+        </w:rPr>
+        <w:t xml:space="preserve"> (ref</w:t>
+      </w:r>
+      <w:r>
+        <w:rPr>
+          <w:sz w:val="28"/>
+          <w:szCs w:val="28"/>
+        </w:rPr>
+        <w:t xml:space="preserve">). The training set was built by </w:t>
+      </w:r>
+      <w:r>
+        <w:rPr>
+          <w:sz w:val="28"/>
+          <w:szCs w:val="28"/>
+        </w:rPr>
+        <w:t>the randomly generated superposition of n \in [1,5]</w:t>
+      </w:r>
+      <w:r>
+        <w:rPr>
+          <w:sz w:val="28"/>
+          <w:szCs w:val="28"/>
+        </w:rPr>
+        <w:t xml:space="preserve"> (&lt;- math notation)</w:t>
+      </w:r>
+      <w:r>
+        <w:rPr>
+          <w:sz w:val="28"/>
+          <w:szCs w:val="28"/>
+        </w:rPr>
+        <w:t xml:space="preserve"> oxidation states. Each state consists of </w:t>
+      </w:r>
+      <w:r>
+        <w:rPr>
+          <w:sz w:val="28"/>
+          <w:szCs w:val="28"/>
+        </w:rPr>
+        <w:t>a</w:t>
+      </w:r>
+      <w:r>
+        <w:rPr>
+          <w:sz w:val="28"/>
+          <w:szCs w:val="28"/>
+        </w:rPr>
+        <w:t xml:space="preserve"> superposition of two Voigt-profile</w:t>
+      </w:r>
+      <w:r>
+        <w:rPr>
+          <w:sz w:val="28"/>
+          <w:szCs w:val="28"/>
+        </w:rPr>
+        <w:t>s</w:t>
+      </w:r>
+      <w:r>
+        <w:rPr>
+          <w:sz w:val="28"/>
+          <w:szCs w:val="28"/>
+        </w:rPr>
+        <w:t xml:space="preserve"> where energy Kalpha1 was randomly chosen and the energy splitting between Kalpha1 and Kalpha2 was constant. The widths of the Lorentzian and Gaussian contribution to the Voigt-profiles were taken</w:t>
+      </w:r>
+      <w:r>
+        <w:rPr>
+          <w:sz w:val="28"/>
+          <w:szCs w:val="28"/>
+        </w:rPr>
+        <w:t xml:space="preserve"> from (Ref to Wills paper ???)</w:t>
+      </w:r>
+      <w:r>
+        <w:rPr>
+          <w:sz w:val="28"/>
+          <w:szCs w:val="28"/>
+        </w:rPr>
+        <w:t xml:space="preserve"> and left constant</w:t>
+      </w:r>
+      <w:r>
+        <w:rPr>
+          <w:sz w:val="28"/>
+          <w:szCs w:val="28"/>
+        </w:rPr>
+        <w:t xml:space="preserve">. </w:t>
+      </w:r>
+      <w:r>
+        <w:rPr>
+          <w:sz w:val="28"/>
+          <w:szCs w:val="28"/>
+        </w:rPr>
+        <w:t xml:space="preserve">To create </w:t>
+      </w:r>
+      <w:r>
+        <w:rPr>
+          <w:sz w:val="28"/>
+          <w:szCs w:val="28"/>
+        </w:rPr>
+        <w:t xml:space="preserve">input </w:t>
+      </w:r>
+      <w:r>
+        <w:rPr>
+          <w:sz w:val="28"/>
+          <w:szCs w:val="28"/>
+        </w:rPr>
+        <w:t xml:space="preserve">features </w:t>
+      </w:r>
+      <w:r>
+        <w:rPr>
+          <w:sz w:val="28"/>
+          <w:szCs w:val="28"/>
+        </w:rPr>
+        <w:t>in this multi-class classification problem</w:t>
+      </w:r>
+      <w:r>
+        <w:rPr>
+          <w:sz w:val="28"/>
+          <w:szCs w:val="28"/>
+        </w:rPr>
+        <w:t>, each spectrum was evaluated on a grid with 200 grid points between energies of 2008 eV and 2018 eV.</w:t>
+      </w:r>
+      <w:r>
+        <w:rPr>
+          <w:sz w:val="28"/>
+          <w:szCs w:val="28"/>
+        </w:rPr>
+        <w:t xml:space="preserve"> Each training spectrum was tagged by a label randomly chosen from one of the Kalpha1 energies involved.</w:t>
+      </w:r>
+      <w:r>
+        <w:rPr>
+          <w:sz w:val="28"/>
+          <w:szCs w:val="28"/>
+        </w:rPr>
+        <w:t xml:space="preserve"> The fully interconnected multilayer neural network</w:t>
+      </w:r>
+      <w:r>
+        <w:rPr>
+          <w:sz w:val="28"/>
+          <w:szCs w:val="28"/>
+        </w:rPr>
+        <w:t xml:space="preserve"> (NN)</w:t>
+      </w:r>
+      <w:r>
+        <w:rPr>
+          <w:sz w:val="28"/>
+          <w:szCs w:val="28"/>
+        </w:rPr>
+        <w:t xml:space="preserve"> </w:t>
+      </w:r>
+      <w:r>
+        <w:rPr>
+          <w:sz w:val="28"/>
+          <w:szCs w:val="28"/>
+        </w:rPr>
+        <w:t>consists</w:t>
+      </w:r>
+      <w:r>
+        <w:rPr>
+          <w:sz w:val="28"/>
+          <w:szCs w:val="28"/>
+        </w:rPr>
+        <w:t xml:space="preserve"> of 200 input nodes, two hidden layers with 100 nodes each</w:t>
+      </w:r>
+      <w:r>
+        <w:rPr>
+          <w:sz w:val="28"/>
+          <w:szCs w:val="28"/>
+        </w:rPr>
+        <w:t xml:space="preserve">, the </w:t>
+      </w:r>
+      <w:r>
+        <w:rPr>
+          <w:i/>
+          <w:sz w:val="28"/>
+          <w:szCs w:val="28"/>
+        </w:rPr>
+        <w:t>logistic</w:t>
+      </w:r>
+      <w:r>
+        <w:rPr>
+          <w:sz w:val="28"/>
+          <w:szCs w:val="28"/>
+        </w:rPr>
+        <w:t xml:space="preserve"> activation function (ref)</w:t>
+      </w:r>
+      <w:r>
+        <w:rPr>
+          <w:sz w:val="28"/>
+          <w:szCs w:val="28"/>
+        </w:rPr>
+        <w:t xml:space="preserve">, and an output layer which corresponds to an energy grid </w:t>
+      </w:r>
+      <w:r>
+        <w:rPr>
+          <w:sz w:val="28"/>
+          <w:szCs w:val="28"/>
+        </w:rPr>
+        <w:t xml:space="preserve">(“target classes”) ranging </w:t>
+      </w:r>
+      <w:r>
+        <w:rPr>
+          <w:sz w:val="28"/>
+          <w:szCs w:val="28"/>
+        </w:rPr>
+        <w:t xml:space="preserve">from 2012.80 eV </w:t>
+      </w:r>
+      <w:r>
+        <w:rPr>
+          <w:sz w:val="28"/>
+          <w:szCs w:val="28"/>
+        </w:rPr>
+        <w:t>to 2015.20 eV with a grid size</w:t>
+      </w:r>
+      <w:r>
+        <w:rPr>
+          <w:sz w:val="28"/>
+          <w:szCs w:val="28"/>
+        </w:rPr>
+        <w:t xml:space="preserve"> of 0.01 eV</w:t>
+      </w:r>
+      <w:r>
+        <w:rPr>
+          <w:sz w:val="28"/>
+          <w:szCs w:val="28"/>
+        </w:rPr>
+        <w:t xml:space="preserve">. This gives 240 output nodes where the </w:t>
+      </w:r>
+      <w:proofErr w:type="spellStart"/>
+      <w:r>
+        <w:rPr>
+          <w:i/>
+          <w:sz w:val="28"/>
+          <w:szCs w:val="28"/>
+        </w:rPr>
+        <w:t>Softmax</w:t>
+      </w:r>
+      <w:proofErr w:type="spellEnd"/>
+      <w:r>
+        <w:rPr>
+          <w:i/>
+          <w:sz w:val="28"/>
+          <w:szCs w:val="28"/>
+        </w:rPr>
+        <w:t xml:space="preserve"> </w:t>
+      </w:r>
+      <w:r>
+        <w:rPr>
+          <w:sz w:val="28"/>
+          <w:szCs w:val="28"/>
+        </w:rPr>
+        <w:t>(ref) is applied as the output function.</w:t>
+      </w:r>
+      <w:r>
+        <w:rPr>
+          <w:sz w:val="28"/>
+          <w:szCs w:val="28"/>
+        </w:rPr>
+        <w:t xml:space="preserve"> The output spectrum represents a probability distribution of Kalpha1 values in the input spectrum. </w:t>
+      </w:r>
+      <w:r>
+        <w:rPr>
+          <w:sz w:val="28"/>
+          <w:szCs w:val="28"/>
+        </w:rPr>
+        <w:t xml:space="preserve"> </w:t>
+      </w:r>
+      <w:r>
+        <w:rPr>
+          <w:sz w:val="28"/>
+          <w:szCs w:val="28"/>
+        </w:rPr>
+        <w:t xml:space="preserve"> </w:t>
+      </w:r>
+    </w:p>
+    <w:p>
+      <w:pPr>
+        <w:jc w:val="both"/>
+        <w:rPr>
+          <w:sz w:val="28"/>
+          <w:szCs w:val="28"/>
+        </w:rPr>
+      </w:pPr>
+      <w:r>
+        <w:rPr>
+          <w:sz w:val="28"/>
+          <w:szCs w:val="28"/>
+        </w:rPr>
+        <w:tab/>
+        <w:t xml:space="preserve">The generated sample library included 10e5 samples where 80% were used to train the NN, 10% were used as </w:t>
+      </w:r>
+      <w:r>
+        <w:rPr>
+          <w:sz w:val="28"/>
+          <w:szCs w:val="28"/>
+        </w:rPr>
+        <w:t>a development</w:t>
+      </w:r>
+      <w:r>
+        <w:rPr>
+          <w:sz w:val="28"/>
+          <w:szCs w:val="28"/>
+        </w:rPr>
+        <w:t xml:space="preserve"> set to tune the hyperparameters, and 10% were used to evaluate the performance of the training procedure. Stochastic gradient descent with a batch size of 50, a momentum of 0.9, and a constant learning rate with a step size of 1e-4 was used to solve the </w:t>
+      </w:r>
+      <w:r>
+        <w:rPr>
+          <w:i/>
+          <w:sz w:val="28"/>
+          <w:szCs w:val="28"/>
+        </w:rPr>
+        <w:t xml:space="preserve">Cross-Entropy </w:t>
+      </w:r>
+      <w:r>
+        <w:rPr>
+          <w:sz w:val="28"/>
+          <w:szCs w:val="28"/>
+        </w:rPr>
+        <w:t>(ref ??)</w:t>
+      </w:r>
+      <w:r>
+        <w:rPr>
+          <w:i/>
+          <w:sz w:val="28"/>
+          <w:szCs w:val="28"/>
+        </w:rPr>
+        <w:t xml:space="preserve"> </w:t>
+      </w:r>
+      <w:r>
+        <w:rPr>
+          <w:sz w:val="28"/>
+          <w:szCs w:val="28"/>
+        </w:rPr>
+        <w:t xml:space="preserve">loss function.  </w:t>
+      </w:r>
+      <w:r>
+        <w:rPr>
+          <w:sz w:val="28"/>
+          <w:szCs w:val="28"/>
+        </w:rPr>
+        <w:t xml:space="preserve">The training was carried out by a desktop computer and took eight hours to complete the computation.  </w:t>
+      </w:r>
+    </w:p>
+    <w:p>
+      <w:pPr>
+        <w:spacing w:after="160" w:line="259" w:lineRule="auto"/>
+        <w:rPr>
+          <w:sz w:val="28"/>
+          <w:szCs w:val="28"/>
+        </w:rPr>
+      </w:pPr>
+      <w:r>
+        <w:rPr>
+          <w:sz w:val="28"/>
+          <w:szCs w:val="28"/>
+        </w:rPr>
+        <w:br w:type="page"/>
+      </w:r>
+    </w:p>
+    <w:p>
+      <w:pPr>
+        <w:spacing w:after="160" w:line="259" w:lineRule="auto"/>
+        <w:rPr>
+          <w:sz w:val="28"/>
+          <w:szCs w:val="28"/>
+        </w:rPr>
+      </w:pPr>
+      <w:r>
+        <w:rPr>
+          <w:sz w:val="28"/>
+          <w:szCs w:val="28"/>
+        </w:rPr>
+        <w:lastRenderedPageBreak/>
+        <w:t>Draft for figure 1:</w:t>
+      </w:r>
+    </w:p>
+    <w:p>
+      <w:pPr>
+        <w:spacing w:after="160" w:line="259" w:lineRule="auto"/>
+        <w:rPr>
+          <w:sz w:val="28"/>
+          <w:szCs w:val="28"/>
+        </w:rPr>
+      </w:pPr>
+      <w:r>
+        <w:rPr>
+          <w:sz w:val="28"/>
+          <w:szCs w:val="28"/>
+        </w:rPr>
+        <w:t>For this data, we at least have cross-validation with the P-NMR that Jenny did, so maybe that improves our confidence for the LCF and gives us a standard to compare the ML result against.</w:t>
       </w:r>
       <w:bookmarkStart w:id="0" w:name="_GoBack"/>
       <w:bookmarkEnd w:id="0"/>
-      <w:r>
-        <w:rPr>
-          <w:sz w:val="28"/>
-          <w:szCs w:val="28"/>
-          <w:u w:val="single"/>
-        </w:rPr>
-        <w:t>ML approach</w:t>
-      </w:r>
     </w:p>
     <w:p>
       <w:pPr>
-        <w:rPr>
-          <w:sz w:val="28"/>
-          <w:szCs w:val="28"/>
-          <w:u w:val="single"/>
-        </w:rPr>
-      </w:pPr>
+        <w:spacing w:after="160" w:line="259" w:lineRule="auto"/>
+        <w:rPr>
+          <w:sz w:val="28"/>
+          <w:szCs w:val="28"/>
+        </w:rPr>
+      </w:pPr>
+      <w:r>
+        <w:rPr>
+          <w:sz w:val="28"/>
+          <w:szCs w:val="28"/>
+        </w:rPr>
+        <w:pict w14:anchorId="4A2A16F7">
+          <v:shapetype id="_x0000_t75" coordsize="21600,21600" o:spt="75" o:preferrelative="t" path="m@4@5l@4@11@9@11@9@5xe" filled="f" stroked="f">
+            <v:stroke joinstyle="miter"/>
+            <v:formulas>
+              <v:f eqn="if lineDrawn pixelLineWidth 0"/>
+              <v:f eqn="sum @0 1 0"/>
+              <v:f eqn="sum 0 0 @1"/>
+              <v:f eqn="prod @2 1 2"/>
+              <v:f eqn="prod @3 21600 pixelWidth"/>
+              <v:f eqn="prod @3 21600 pixelHeight"/>
+              <v:f eqn="sum @0 0 1"/>
+              <v:f eqn="prod @6 1 2"/>
+              <v:f eqn="prod @7 21600 pixelWidth"/>
+              <v:f eqn="sum @8 21600 0"/>
+              <v:f eqn="prod @7 21600 pixelHeight"/>
+              <v:f eqn="sum @10 21600 0"/>
+            </v:formulas>
+            <v:path o:extrusionok="f" gradientshapeok="t" o:connecttype="rect"/>
+            <o:lock v:ext="edit" aspectratio="t"/>
+          </v:shapetype>
+          <v:shape id="_x0000_i1025" type="#_x0000_t75" style="width:241.25pt;height:2in">
+            <v:imagedata r:id="rId5" o:title="KalphaFittingForML_InPZnS"/>
+          </v:shape>
+        </w:pict>
+      </w:r>
+      <w:r>
+        <w:rPr>
+          <w:sz w:val="28"/>
+          <w:szCs w:val="28"/>
+        </w:rPr>
+        <w:br w:type="page"/>
+      </w:r>
     </w:p>
     <w:p>
       <w:pPr>
@@ -122,439 +637,20 @@
           <w:szCs w:val="28"/>
         </w:rPr>
       </w:pPr>
-      <w:r>
-        <w:rPr>
-          <w:sz w:val="28"/>
-          <w:szCs w:val="28"/>
-        </w:rPr>
-        <w:t xml:space="preserve">Over the last years the computation power of processors increased steadily. Machine learning algorithms developed in the 90s, who were thought to be too computational expensive to be useful at the time being, are now used in various fields, i.e. pattern recognition and event reconstruction. </w:t>
-      </w:r>
-      <w:r>
-        <w:rPr>
-          <w:sz w:val="28"/>
-          <w:szCs w:val="28"/>
-        </w:rPr>
-        <w:t xml:space="preserve">To examine the x-ray emission spectra, a supervised neural network was implemented in a </w:t>
-      </w:r>
-      <w:r>
-        <w:rPr>
-          <w:i/>
-          <w:sz w:val="28"/>
-          <w:szCs w:val="28"/>
-        </w:rPr>
-        <w:t>python</w:t>
-      </w:r>
-      <w:r>
-        <w:rPr>
-          <w:sz w:val="28"/>
-          <w:szCs w:val="28"/>
-        </w:rPr>
-        <w:t xml:space="preserve"> environment utilizing </w:t>
-      </w:r>
-      <w:proofErr w:type="spellStart"/>
-      <w:r>
-        <w:rPr>
-          <w:i/>
-          <w:sz w:val="28"/>
-          <w:szCs w:val="28"/>
-        </w:rPr>
-        <w:t>scikit-learn</w:t>
-      </w:r>
-      <w:r>
-        <w:rPr>
-          <w:i/>
-          <w:sz w:val="28"/>
-          <w:szCs w:val="28"/>
-        </w:rPr>
-        <w:t>’s</w:t>
-      </w:r>
-      <w:proofErr w:type="spellEnd"/>
-      <w:r>
-        <w:rPr>
-          <w:i/>
-          <w:sz w:val="28"/>
-          <w:szCs w:val="28"/>
-        </w:rPr>
-        <w:t xml:space="preserve"> </w:t>
-      </w:r>
-      <w:proofErr w:type="spellStart"/>
-      <w:r>
-        <w:rPr>
-          <w:i/>
-          <w:sz w:val="28"/>
-          <w:szCs w:val="28"/>
-        </w:rPr>
-        <w:t>MLPClassifier</w:t>
-      </w:r>
-      <w:proofErr w:type="spellEnd"/>
-      <w:r>
-        <w:rPr>
-          <w:i/>
-          <w:sz w:val="28"/>
-          <w:szCs w:val="28"/>
-        </w:rPr>
-        <w:t xml:space="preserve"> </w:t>
-      </w:r>
-      <w:r>
-        <w:rPr>
-          <w:sz w:val="28"/>
-          <w:szCs w:val="28"/>
-        </w:rPr>
-        <w:t>library</w:t>
-      </w:r>
-      <w:r>
-        <w:rPr>
-          <w:sz w:val="28"/>
-          <w:szCs w:val="28"/>
-        </w:rPr>
-        <w:t xml:space="preserve"> (ref</w:t>
-      </w:r>
-      <w:r>
-        <w:rPr>
-          <w:sz w:val="28"/>
-          <w:szCs w:val="28"/>
-        </w:rPr>
-        <w:t xml:space="preserve">). The training set was built by </w:t>
-      </w:r>
-      <w:r>
-        <w:rPr>
-          <w:sz w:val="28"/>
-          <w:szCs w:val="28"/>
-        </w:rPr>
-        <w:t>the randomly generated superposition of n \in [1,5]</w:t>
-      </w:r>
-      <w:r>
-        <w:rPr>
-          <w:sz w:val="28"/>
-          <w:szCs w:val="28"/>
-        </w:rPr>
-        <w:t xml:space="preserve"> (&lt;- math notation)</w:t>
-      </w:r>
-      <w:r>
-        <w:rPr>
-          <w:sz w:val="28"/>
-          <w:szCs w:val="28"/>
-        </w:rPr>
-        <w:t xml:space="preserve"> oxidation states. Each state consists of </w:t>
-      </w:r>
-      <w:r>
-        <w:rPr>
-          <w:sz w:val="28"/>
-          <w:szCs w:val="28"/>
-        </w:rPr>
-        <w:t>a</w:t>
-      </w:r>
-      <w:r>
-        <w:rPr>
-          <w:sz w:val="28"/>
-          <w:szCs w:val="28"/>
-        </w:rPr>
-        <w:t xml:space="preserve"> superposition of two Voigt-profile</w:t>
-      </w:r>
-      <w:r>
-        <w:rPr>
-          <w:sz w:val="28"/>
-          <w:szCs w:val="28"/>
-        </w:rPr>
-        <w:t>s</w:t>
-      </w:r>
-      <w:r>
-        <w:rPr>
-          <w:sz w:val="28"/>
-          <w:szCs w:val="28"/>
-        </w:rPr>
-        <w:t xml:space="preserve"> where energy Kalpha1 was randomly chosen and the energy splitting between Kalpha1 and Kalpha2 was constant. The widths of the Lorentzian and Gaussian contribution to the Voigt-profiles were taken</w:t>
-      </w:r>
-      <w:r>
-        <w:rPr>
-          <w:sz w:val="28"/>
-          <w:szCs w:val="28"/>
-        </w:rPr>
-        <w:t xml:space="preserve"> from (Ref to Wills paper ???)</w:t>
-      </w:r>
-      <w:r>
-        <w:rPr>
-          <w:sz w:val="28"/>
-          <w:szCs w:val="28"/>
-        </w:rPr>
-        <w:t xml:space="preserve"> and left constant</w:t>
-      </w:r>
-      <w:r>
-        <w:rPr>
-          <w:sz w:val="28"/>
-          <w:szCs w:val="28"/>
-        </w:rPr>
-        <w:t xml:space="preserve">. </w:t>
-      </w:r>
-      <w:r>
-        <w:rPr>
-          <w:sz w:val="28"/>
-          <w:szCs w:val="28"/>
-        </w:rPr>
-        <w:t xml:space="preserve">To create </w:t>
-      </w:r>
-      <w:r>
-        <w:rPr>
-          <w:sz w:val="28"/>
-          <w:szCs w:val="28"/>
-        </w:rPr>
-        <w:t xml:space="preserve">input </w:t>
-      </w:r>
-      <w:r>
-        <w:rPr>
-          <w:sz w:val="28"/>
-          <w:szCs w:val="28"/>
-        </w:rPr>
-        <w:t xml:space="preserve">features </w:t>
-      </w:r>
-      <w:r>
-        <w:rPr>
-          <w:sz w:val="28"/>
-          <w:szCs w:val="28"/>
-        </w:rPr>
-        <w:t>in this multi-class classification problem</w:t>
-      </w:r>
-      <w:r>
-        <w:rPr>
-          <w:sz w:val="28"/>
-          <w:szCs w:val="28"/>
-        </w:rPr>
-        <w:t>, each spectrum was evaluated on a grid with 200 grid points between energies of 2008 eV and 2018 eV.</w:t>
-      </w:r>
-      <w:r>
-        <w:rPr>
-          <w:sz w:val="28"/>
-          <w:szCs w:val="28"/>
-        </w:rPr>
-        <w:t xml:space="preserve"> Each training spectrum was tagged by a label randomly chosen from one of the Kalpha1 energies involved.</w:t>
-      </w:r>
-      <w:r>
-        <w:rPr>
-          <w:sz w:val="28"/>
-          <w:szCs w:val="28"/>
-        </w:rPr>
-        <w:t xml:space="preserve"> The fully interconnected multilayer neural network</w:t>
-      </w:r>
-      <w:r>
-        <w:rPr>
-          <w:sz w:val="28"/>
-          <w:szCs w:val="28"/>
-        </w:rPr>
-        <w:t xml:space="preserve"> (NN)</w:t>
-      </w:r>
-      <w:r>
-        <w:rPr>
-          <w:sz w:val="28"/>
-          <w:szCs w:val="28"/>
-        </w:rPr>
-        <w:t xml:space="preserve"> </w:t>
-      </w:r>
-      <w:r>
-        <w:rPr>
-          <w:sz w:val="28"/>
-          <w:szCs w:val="28"/>
-        </w:rPr>
-        <w:t>consists</w:t>
-      </w:r>
-      <w:r>
-        <w:rPr>
-          <w:sz w:val="28"/>
-          <w:szCs w:val="28"/>
-        </w:rPr>
-        <w:t xml:space="preserve"> of 200 input nodes, two hidden layers with 100 nodes each</w:t>
-      </w:r>
-      <w:r>
-        <w:rPr>
-          <w:sz w:val="28"/>
-          <w:szCs w:val="28"/>
-        </w:rPr>
-        <w:t xml:space="preserve">, the </w:t>
-      </w:r>
-      <w:r>
-        <w:rPr>
-          <w:i/>
-          <w:sz w:val="28"/>
-          <w:szCs w:val="28"/>
-        </w:rPr>
-        <w:t>logistic</w:t>
-      </w:r>
-      <w:r>
-        <w:rPr>
-          <w:sz w:val="28"/>
-          <w:szCs w:val="28"/>
-        </w:rPr>
-        <w:t xml:space="preserve"> activation function (ref)</w:t>
-      </w:r>
-      <w:r>
-        <w:rPr>
-          <w:sz w:val="28"/>
-          <w:szCs w:val="28"/>
-        </w:rPr>
-        <w:t xml:space="preserve">, and an output layer which corresponds to an energy grid </w:t>
-      </w:r>
-      <w:r>
-        <w:rPr>
-          <w:sz w:val="28"/>
-          <w:szCs w:val="28"/>
-        </w:rPr>
-        <w:t xml:space="preserve">(“target classes”) ranging </w:t>
-      </w:r>
-      <w:r>
-        <w:rPr>
-          <w:sz w:val="28"/>
-          <w:szCs w:val="28"/>
-        </w:rPr>
-        <w:t xml:space="preserve">from 2012.80 eV </w:t>
-      </w:r>
-      <w:r>
-        <w:rPr>
-          <w:sz w:val="28"/>
-          <w:szCs w:val="28"/>
-        </w:rPr>
-        <w:t>to 2015.20 eV with a grid size</w:t>
-      </w:r>
-      <w:r>
-        <w:rPr>
-          <w:sz w:val="28"/>
-          <w:szCs w:val="28"/>
-        </w:rPr>
-        <w:t xml:space="preserve"> of 0.01 eV</w:t>
-      </w:r>
-      <w:r>
-        <w:rPr>
-          <w:sz w:val="28"/>
-          <w:szCs w:val="28"/>
-        </w:rPr>
-        <w:t xml:space="preserve">. This gives 240 output nodes where the </w:t>
-      </w:r>
-      <w:proofErr w:type="spellStart"/>
-      <w:r>
-        <w:rPr>
-          <w:i/>
-          <w:sz w:val="28"/>
-          <w:szCs w:val="28"/>
-        </w:rPr>
-        <w:t>Softmax</w:t>
-      </w:r>
-      <w:proofErr w:type="spellEnd"/>
-      <w:r>
-        <w:rPr>
-          <w:i/>
-          <w:sz w:val="28"/>
-          <w:szCs w:val="28"/>
-        </w:rPr>
-        <w:t xml:space="preserve"> </w:t>
-      </w:r>
-      <w:r>
-        <w:rPr>
-          <w:sz w:val="28"/>
-          <w:szCs w:val="28"/>
-        </w:rPr>
-        <w:t>(ref) is applied as the output function.</w:t>
-      </w:r>
-      <w:r>
-        <w:rPr>
-          <w:sz w:val="28"/>
-          <w:szCs w:val="28"/>
-        </w:rPr>
-        <w:t xml:space="preserve"> The output spectrum represents a probability distribution of Kalpha1 values in the input spectrum. </w:t>
-      </w:r>
-      <w:r>
-        <w:rPr>
-          <w:sz w:val="28"/>
-          <w:szCs w:val="28"/>
-        </w:rPr>
-        <w:t xml:space="preserve"> </w:t>
-      </w:r>
-      <w:r>
-        <w:rPr>
-          <w:sz w:val="28"/>
-          <w:szCs w:val="28"/>
-        </w:rPr>
-        <w:t xml:space="preserve"> </w:t>
-      </w:r>
     </w:p>
+    <w:commentRangeStart w:id="1"/>
+    <w:commentRangeStart w:id="2"/>
     <w:p>
       <w:pPr>
-        <w:jc w:val="both"/>
-        <w:rPr>
-          <w:sz w:val="28"/>
-          <w:szCs w:val="28"/>
-        </w:rPr>
-      </w:pPr>
-      <w:r>
-        <w:rPr>
-          <w:sz w:val="28"/>
-          <w:szCs w:val="28"/>
-        </w:rPr>
-        <w:tab/>
-        <w:t xml:space="preserve">The generated sample library included 10e5 samples where 80% were used to train the NN, 10% were used as </w:t>
-      </w:r>
-      <w:r>
-        <w:rPr>
-          <w:sz w:val="28"/>
-          <w:szCs w:val="28"/>
-        </w:rPr>
-        <w:t>a development</w:t>
-      </w:r>
-      <w:r>
-        <w:rPr>
-          <w:sz w:val="28"/>
-          <w:szCs w:val="28"/>
-        </w:rPr>
-        <w:t xml:space="preserve"> set to tune the hyperparameters, and 10% were used to evaluate the performance of the training procedure. Stochastic gradient descent with a batch size of 50, a momentum of 0.9, and a constant learning rate with a step size of 1e-4 was used to solve the </w:t>
-      </w:r>
-      <w:r>
-        <w:rPr>
-          <w:i/>
-          <w:sz w:val="28"/>
-          <w:szCs w:val="28"/>
-        </w:rPr>
-        <w:t xml:space="preserve">Cross-Entropy </w:t>
-      </w:r>
-      <w:r>
-        <w:rPr>
-          <w:sz w:val="28"/>
-          <w:szCs w:val="28"/>
-        </w:rPr>
-        <w:t>(ref ??)</w:t>
-      </w:r>
-      <w:r>
-        <w:rPr>
-          <w:i/>
-          <w:sz w:val="28"/>
-          <w:szCs w:val="28"/>
-        </w:rPr>
-        <w:t xml:space="preserve"> </w:t>
-      </w:r>
-      <w:r>
-        <w:rPr>
-          <w:sz w:val="28"/>
-          <w:szCs w:val="28"/>
-        </w:rPr>
-        <w:t xml:space="preserve">loss function.  </w:t>
-      </w:r>
-      <w:r>
-        <w:rPr>
-          <w:sz w:val="28"/>
-          <w:szCs w:val="28"/>
-        </w:rPr>
-        <w:t xml:space="preserve">The training was carried out by a desktop computer and took eight hours to complete the computation.  </w:t>
-      </w:r>
-    </w:p>
-    <w:p>
-      <w:pPr>
         <w:rPr>
           <w:sz w:val="22"/>
         </w:rPr>
       </w:pPr>
-      <w:commentRangeStart w:id="1"/>
       <w:r>
         <w:rPr>
           <w:noProof/>
           <w:sz w:val="22"/>
         </w:rPr>
-        <w:lastRenderedPageBreak/>
         <mc:AlternateContent>
           <mc:Choice Requires="wpg">
             <w:drawing>
@@ -591,7 +687,7 @@
                           </pic:cNvPicPr>
                         </pic:nvPicPr>
                         <pic:blipFill>
-                          <a:blip r:embed="rId5" cstate="print">
+                          <a:blip r:embed="rId6" cstate="print">
                             <a:extLst>
                               <a:ext uri="{28A0092B-C50C-407E-A947-70E740481C1C}">
                                 <a14:useLocalDpi xmlns:a14="http://schemas.microsoft.com/office/drawing/2010/main" val="0"/>
@@ -695,7 +791,7 @@
               </wp:anchor>
             </w:drawing>
           </mc:Choice>
-          <mc:Fallback>
+          <mc:Fallback xmlns:w16cid="http://schemas.microsoft.com/office/word/2016/wordml/cid" xmlns:am3d="http://schemas.microsoft.com/office/drawing/2017/model3d" xmlns:aink="http://schemas.microsoft.com/office/drawing/2016/ink" xmlns:cx8="http://schemas.microsoft.com/office/drawing/2016/5/14/chartex" xmlns:cx7="http://schemas.microsoft.com/office/drawing/2016/5/13/chartex" xmlns:cx6="http://schemas.microsoft.com/office/drawing/2016/5/12/chartex" xmlns:cx5="http://schemas.microsoft.com/office/drawing/2016/5/11/chartex" xmlns:cx4="http://schemas.microsoft.com/office/drawing/2016/5/10/chartex" xmlns:cx3="http://schemas.microsoft.com/office/drawing/2016/5/9/chartex" xmlns:cx2="http://schemas.microsoft.com/office/drawing/2015/10/21/chartex" xmlns:cx1="http://schemas.microsoft.com/office/drawing/2015/9/8/chartex">
             <w:pict>
               <v:group w14:anchorId="41FD5514" id="Group 3" o:spid="_x0000_s1026" style="position:absolute;margin-left:-26pt;margin-top:42.65pt;width:520.7pt;height:555.05pt;z-index:251660288;mso-position-horizontal-relative:margin;mso-width-relative:margin;mso-height-relative:margin" coordsize="36455,39179" o:gfxdata="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">
                 <v:shapetype id="_x0000_t75" coordsize="21600,21600" o:spt="75" o:preferrelative="t" path="m@4@5l@4@11@9@11@9@5xe" filled="f" stroked="f">
@@ -718,7 +814,7 @@
                   <o:lock v:ext="edit" aspectratio="t"/>
                 </v:shapetype>
                 <v:shape id="Picture 1" o:spid="_x0000_s1027" type="#_x0000_t75" style="position:absolute;width:36455;height:28809;visibility:visible;mso-wrap-style:square" o:gfxdata="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">
-                  <v:imagedata r:id="rId6" o:title="Figure_2_schematic"/>
+                  <v:imagedata r:id="rId7" o:title="Figure_2_schematic"/>
                 </v:shape>
                 <v:shapetype id="_x0000_t202" coordsize="21600,21600" o:spt="202" path="m,l,21600r21600,l21600,xe">
                   <v:stroke joinstyle="miter"/>
@@ -774,6 +870,7 @@
         </mc:AlternateContent>
       </w:r>
       <w:commentRangeEnd w:id="1"/>
+      <w:commentRangeEnd w:id="2"/>
       <w:r>
         <w:rPr>
           <w:sz w:val="22"/>
@@ -785,6 +882,12 @@
           <w:rStyle w:val="CommentReference"/>
         </w:rPr>
         <w:commentReference w:id="1"/>
+      </w:r>
+      <w:r>
+        <w:rPr>
+          <w:rStyle w:val="CommentReference"/>
+        </w:rPr>
+        <w:commentReference w:id="2"/>
       </w:r>
     </w:p>
     <w:sectPr>
@@ -798,7 +901,7 @@
 </file>
 
 <file path=word/comments.xml><?xml version="1.0" encoding="utf-8"?>
-<w:comments xmlns:wpc="http://schemas.microsoft.com/office/word/2010/wordprocessingCanvas" xmlns:cx="http://schemas.microsoft.com/office/drawing/2014/chartex" xmlns:cx1="http://schemas.microsoft.com/office/drawing/2015/9/8/chartex" xmlns:cx2="http://schemas.microsoft.com/office/drawing/2015/10/21/chartex" xmlns:cx3="http://schemas.microsoft.com/office/drawing/2016/5/9/chartex" xmlns:cx4="http://schemas.microsoft.com/office/drawing/2016/5/10/chartex" xmlns:cx5="http://schemas.microsoft.com/office/drawing/2016/5/11/chartex" xmlns:cx6="http://schemas.microsoft.com/office/drawing/2016/5/12/chartex" xmlns:cx7="http://schemas.microsoft.com/office/drawing/2016/5/13/chartex" xmlns:cx8="http://schemas.microsoft.com/office/drawing/2016/5/14/chartex" xmlns:mc="http://schemas.openxmlformats.org/markup-compatibility/2006" xmlns:aink="http://schemas.microsoft.com/office/drawing/2016/ink" xmlns:am3d="http://schemas.microsoft.com/office/drawing/2017/model3d" xmlns:o="urn:schemas-microsoft-com:office:office" xmlns:r="http://schemas.openxmlformats.org/officeDocument/2006/relationships" xmlns:m="http://schemas.openxmlformats.org/officeDocument/2006/math" xmlns:v="urn:schemas-microsoft-com:vml" xmlns:wp14="http://schemas.microsoft.com/office/word/2010/wordprocessingDrawing" xmlns:wp="http://schemas.openxmlformats.org/drawingml/2006/wordprocessingDrawing" xmlns:w10="urn:schemas-microsoft-com:office:word" xmlns:w="http://schemas.openxmlformats.org/wordprocessingml/2006/main" xmlns:w14="http://schemas.microsoft.com/office/word/2010/wordml" xmlns:w15="http://schemas.microsoft.com/office/word/2012/wordml" xmlns:w16cid="http://schemas.microsoft.com/office/word/2016/wordml/cid" xmlns:w16se="http://schemas.microsoft.com/office/word/2015/wordml/symex" xmlns:wpg="http://schemas.microsoft.com/office/word/2010/wordprocessingGroup" xmlns:wpi="http://schemas.microsoft.com/office/word/2010/wordprocessingInk" xmlns:wne="http://schemas.microsoft.com/office/word/2006/wordml" xmlns:wps="http://schemas.microsoft.com/office/word/2010/wordprocessingShape" mc:Ignorable="w14 w15 w16se w16cid wp14">
+<w:comments xmlns:wpc="http://schemas.microsoft.com/office/word/2010/wordprocessingCanvas" xmlns:cx="http://schemas.microsoft.com/office/drawing/2014/chartex" xmlns:mc="http://schemas.openxmlformats.org/markup-compatibility/2006" xmlns:o="urn:schemas-microsoft-com:office:office" xmlns:r="http://schemas.openxmlformats.org/officeDocument/2006/relationships" xmlns:m="http://schemas.openxmlformats.org/officeDocument/2006/math" xmlns:v="urn:schemas-microsoft-com:vml" xmlns:wp14="http://schemas.microsoft.com/office/word/2010/wordprocessingDrawing" xmlns:wp="http://schemas.openxmlformats.org/drawingml/2006/wordprocessingDrawing" xmlns:w10="urn:schemas-microsoft-com:office:word" xmlns:w="http://schemas.openxmlformats.org/wordprocessingml/2006/main" xmlns:w14="http://schemas.microsoft.com/office/word/2010/wordml" xmlns:w15="http://schemas.microsoft.com/office/word/2012/wordml" xmlns:w16se="http://schemas.microsoft.com/office/word/2015/wordml/symex" xmlns:wpg="http://schemas.microsoft.com/office/word/2010/wordprocessingGroup" xmlns:wpi="http://schemas.microsoft.com/office/word/2010/wordprocessingInk" xmlns:wne="http://schemas.microsoft.com/office/word/2006/wordml" xmlns:wps="http://schemas.microsoft.com/office/word/2010/wordprocessingShape" mc:Ignorable="w14 w15 w16se wp14">
   <w:comment w:id="1" w:author="Lukas" w:date="2018-04-26T16:21:00Z" w:initials="L">
     <w:p>
       <w:pPr>
@@ -812,6 +915,22 @@
       </w:r>
       <w:r>
         <w:t>Maybe show superposition of two states with to peaks in the output spectrum.</w:t>
+      </w:r>
+    </w:p>
+  </w:comment>
+  <w:comment w:id="2" w:author="William Holden" w:date="2018-04-26T16:51:00Z" w:initials="WH">
+    <w:p>
+      <w:pPr>
+        <w:pStyle w:val="CommentText"/>
+      </w:pPr>
+      <w:r>
+        <w:rPr>
+          <w:rStyle w:val="CommentReference"/>
+        </w:rPr>
+        <w:annotationRef/>
+      </w:r>
+      <w:r>
+        <w:t>I think that would make sense.</w:t>
       </w:r>
     </w:p>
   </w:comment>
@@ -819,8 +938,9 @@
 </file>
 
 <file path=word/commentsExtended.xml><?xml version="1.0" encoding="utf-8"?>
-<w15:commentsEx xmlns:wpc="http://schemas.microsoft.com/office/word/2010/wordprocessingCanvas" xmlns:cx="http://schemas.microsoft.com/office/drawing/2014/chartex" xmlns:cx1="http://schemas.microsoft.com/office/drawing/2015/9/8/chartex" xmlns:cx2="http://schemas.microsoft.com/office/drawing/2015/10/21/chartex" xmlns:cx3="http://schemas.microsoft.com/office/drawing/2016/5/9/chartex" xmlns:cx4="http://schemas.microsoft.com/office/drawing/2016/5/10/chartex" xmlns:cx5="http://schemas.microsoft.com/office/drawing/2016/5/11/chartex" xmlns:cx6="http://schemas.microsoft.com/office/drawing/2016/5/12/chartex" xmlns:cx7="http://schemas.microsoft.com/office/drawing/2016/5/13/chartex" xmlns:cx8="http://schemas.microsoft.com/office/drawing/2016/5/14/chartex" xmlns:mc="http://schemas.openxmlformats.org/markup-compatibility/2006" xmlns:aink="http://schemas.microsoft.com/office/drawing/2016/ink" xmlns:am3d="http://schemas.microsoft.com/office/drawing/2017/model3d" xmlns:o="urn:schemas-microsoft-com:office:office" xmlns:r="http://schemas.openxmlformats.org/officeDocument/2006/relationships" xmlns:m="http://schemas.openxmlformats.org/officeDocument/2006/math" xmlns:v="urn:schemas-microsoft-com:vml" xmlns:wp14="http://schemas.microsoft.com/office/word/2010/wordprocessingDrawing" xmlns:wp="http://schemas.openxmlformats.org/drawingml/2006/wordprocessingDrawing" xmlns:w10="urn:schemas-microsoft-com:office:word" xmlns:w="http://schemas.openxmlformats.org/wordprocessingml/2006/main" xmlns:w14="http://schemas.microsoft.com/office/word/2010/wordml" xmlns:w15="http://schemas.microsoft.com/office/word/2012/wordml" xmlns:w16cid="http://schemas.microsoft.com/office/word/2016/wordml/cid" xmlns:w16se="http://schemas.microsoft.com/office/word/2015/wordml/symex" xmlns:wpg="http://schemas.microsoft.com/office/word/2010/wordprocessingGroup" xmlns:wpi="http://schemas.microsoft.com/office/word/2010/wordprocessingInk" xmlns:wne="http://schemas.microsoft.com/office/word/2006/wordml" xmlns:wps="http://schemas.microsoft.com/office/word/2010/wordprocessingShape" mc:Ignorable="w14 w15 w16se w16cid wp14">
+<w15:commentsEx xmlns:wpc="http://schemas.microsoft.com/office/word/2010/wordprocessingCanvas" xmlns:cx="http://schemas.microsoft.com/office/drawing/2014/chartex" xmlns:mc="http://schemas.openxmlformats.org/markup-compatibility/2006" xmlns:o="urn:schemas-microsoft-com:office:office" xmlns:r="http://schemas.openxmlformats.org/officeDocument/2006/relationships" xmlns:m="http://schemas.openxmlformats.org/officeDocument/2006/math" xmlns:v="urn:schemas-microsoft-com:vml" xmlns:wp14="http://schemas.microsoft.com/office/word/2010/wordprocessingDrawing" xmlns:wp="http://schemas.openxmlformats.org/drawingml/2006/wordprocessingDrawing" xmlns:w10="urn:schemas-microsoft-com:office:word" xmlns:w="http://schemas.openxmlformats.org/wordprocessingml/2006/main" xmlns:w14="http://schemas.microsoft.com/office/word/2010/wordml" xmlns:w15="http://schemas.microsoft.com/office/word/2012/wordml" xmlns:w16se="http://schemas.microsoft.com/office/word/2015/wordml/symex" xmlns:wpg="http://schemas.microsoft.com/office/word/2010/wordprocessingGroup" xmlns:wpi="http://schemas.microsoft.com/office/word/2010/wordprocessingInk" xmlns:wne="http://schemas.microsoft.com/office/word/2006/wordml" xmlns:wps="http://schemas.microsoft.com/office/word/2010/wordprocessingShape" mc:Ignorable="w14 w15 w16se wp14">
   <w15:commentEx w15:paraId="09A95267" w15:done="0"/>
+  <w15:commentEx w15:paraId="5B067D50" w15:paraIdParent="09A95267" w15:done="0"/>
 </w15:commentsEx>
 </file>
 
@@ -831,7 +951,7 @@
 </file>
 
 <file path=word/numbering.xml><?xml version="1.0" encoding="utf-8"?>
-<w:numbering xmlns:wpc="http://schemas.microsoft.com/office/word/2010/wordprocessingCanvas" xmlns:cx="http://schemas.microsoft.com/office/drawing/2014/chartex" xmlns:cx1="http://schemas.microsoft.com/office/drawing/2015/9/8/chartex" xmlns:cx2="http://schemas.microsoft.com/office/drawing/2015/10/21/chartex" xmlns:cx3="http://schemas.microsoft.com/office/drawing/2016/5/9/chartex" xmlns:cx4="http://schemas.microsoft.com/office/drawing/2016/5/10/chartex" xmlns:cx5="http://schemas.microsoft.com/office/drawing/2016/5/11/chartex" xmlns:cx6="http://schemas.microsoft.com/office/drawing/2016/5/12/chartex" xmlns:cx7="http://schemas.microsoft.com/office/drawing/2016/5/13/chartex" xmlns:cx8="http://schemas.microsoft.com/office/drawing/2016/5/14/chartex" xmlns:mc="http://schemas.openxmlformats.org/markup-compatibility/2006" xmlns:aink="http://schemas.microsoft.com/office/drawing/2016/ink" xmlns:am3d="http://schemas.microsoft.com/office/drawing/2017/model3d" xmlns:o="urn:schemas-microsoft-com:office:office" xmlns:r="http://schemas.openxmlformats.org/officeDocument/2006/relationships" xmlns:m="http://schemas.openxmlformats.org/officeDocument/2006/math" xmlns:v="urn:schemas-microsoft-com:vml" xmlns:wp14="http://schemas.microsoft.com/office/word/2010/wordprocessingDrawing" xmlns:wp="http://schemas.openxmlformats.org/drawingml/2006/wordprocessingDrawing" xmlns:w10="urn:schemas-microsoft-com:office:word" xmlns:w="http://schemas.openxmlformats.org/wordprocessingml/2006/main" xmlns:w14="http://schemas.microsoft.com/office/word/2010/wordml" xmlns:w15="http://schemas.microsoft.com/office/word/2012/wordml" xmlns:w16cid="http://schemas.microsoft.com/office/word/2016/wordml/cid" xmlns:w16se="http://schemas.microsoft.com/office/word/2015/wordml/symex" xmlns:wpg="http://schemas.microsoft.com/office/word/2010/wordprocessingGroup" xmlns:wpi="http://schemas.microsoft.com/office/word/2010/wordprocessingInk" xmlns:wne="http://schemas.microsoft.com/office/word/2006/wordml" xmlns:wps="http://schemas.microsoft.com/office/word/2010/wordprocessingShape" mc:Ignorable="w14 w15 w16se w16cid wp14">
+<w:numbering xmlns:wpc="http://schemas.microsoft.com/office/word/2010/wordprocessingCanvas" xmlns:cx="http://schemas.microsoft.com/office/drawing/2014/chartex" xmlns:mc="http://schemas.openxmlformats.org/markup-compatibility/2006" xmlns:o="urn:schemas-microsoft-com:office:office" xmlns:r="http://schemas.openxmlformats.org/officeDocument/2006/relationships" xmlns:m="http://schemas.openxmlformats.org/officeDocument/2006/math" xmlns:v="urn:schemas-microsoft-com:vml" xmlns:wp14="http://schemas.microsoft.com/office/word/2010/wordprocessingDrawing" xmlns:wp="http://schemas.openxmlformats.org/drawingml/2006/wordprocessingDrawing" xmlns:w10="urn:schemas-microsoft-com:office:word" xmlns:w="http://schemas.openxmlformats.org/wordprocessingml/2006/main" xmlns:w14="http://schemas.microsoft.com/office/word/2010/wordml" xmlns:w15="http://schemas.microsoft.com/office/word/2012/wordml" xmlns:w16se="http://schemas.microsoft.com/office/word/2015/wordml/symex" xmlns:wpg="http://schemas.microsoft.com/office/word/2010/wordprocessingGroup" xmlns:wpi="http://schemas.microsoft.com/office/word/2010/wordprocessingInk" xmlns:wne="http://schemas.microsoft.com/office/word/2006/wordml" xmlns:wps="http://schemas.microsoft.com/office/word/2010/wordprocessingShape" mc:Ignorable="w14 w15 w16se wp14">
   <w:abstractNum w:abstractNumId="0" w15:restartNumberingAfterBreak="0">
     <w:nsid w:val="37B5617D"/>
     <w:multiLevelType w:val="hybridMultilevel"/>
@@ -952,15 +1072,18 @@
 </file>
 
 <file path=word/people.xml><?xml version="1.0" encoding="utf-8"?>
-<w15:people xmlns:wpc="http://schemas.microsoft.com/office/word/2010/wordprocessingCanvas" xmlns:cx="http://schemas.microsoft.com/office/drawing/2014/chartex" xmlns:cx1="http://schemas.microsoft.com/office/drawing/2015/9/8/chartex" xmlns:cx2="http://schemas.microsoft.com/office/drawing/2015/10/21/chartex" xmlns:cx3="http://schemas.microsoft.com/office/drawing/2016/5/9/chartex" xmlns:cx4="http://schemas.microsoft.com/office/drawing/2016/5/10/chartex" xmlns:cx5="http://schemas.microsoft.com/office/drawing/2016/5/11/chartex" xmlns:cx6="http://schemas.microsoft.com/office/drawing/2016/5/12/chartex" xmlns:cx7="http://schemas.microsoft.com/office/drawing/2016/5/13/chartex" xmlns:cx8="http://schemas.microsoft.com/office/drawing/2016/5/14/chartex" xmlns:mc="http://schemas.openxmlformats.org/markup-compatibility/2006" xmlns:aink="http://schemas.microsoft.com/office/drawing/2016/ink" xmlns:am3d="http://schemas.microsoft.com/office/drawing/2017/model3d" xmlns:o="urn:schemas-microsoft-com:office:office" xmlns:r="http://schemas.openxmlformats.org/officeDocument/2006/relationships" xmlns:m="http://schemas.openxmlformats.org/officeDocument/2006/math" xmlns:v="urn:schemas-microsoft-com:vml" xmlns:wp14="http://schemas.microsoft.com/office/word/2010/wordprocessingDrawing" xmlns:wp="http://schemas.openxmlformats.org/drawingml/2006/wordprocessingDrawing" xmlns:w10="urn:schemas-microsoft-com:office:word" xmlns:w="http://schemas.openxmlformats.org/wordprocessingml/2006/main" xmlns:w14="http://schemas.microsoft.com/office/word/2010/wordml" xmlns:w15="http://schemas.microsoft.com/office/word/2012/wordml" xmlns:w16cid="http://schemas.microsoft.com/office/word/2016/wordml/cid" xmlns:w16se="http://schemas.microsoft.com/office/word/2015/wordml/symex" xmlns:wpg="http://schemas.microsoft.com/office/word/2010/wordprocessingGroup" xmlns:wpi="http://schemas.microsoft.com/office/word/2010/wordprocessingInk" xmlns:wne="http://schemas.microsoft.com/office/word/2006/wordml" xmlns:wps="http://schemas.microsoft.com/office/word/2010/wordprocessingShape" mc:Ignorable="w14 w15 w16se w16cid wp14">
+<w15:people xmlns:wpc="http://schemas.microsoft.com/office/word/2010/wordprocessingCanvas" xmlns:cx="http://schemas.microsoft.com/office/drawing/2014/chartex" xmlns:mc="http://schemas.openxmlformats.org/markup-compatibility/2006" xmlns:o="urn:schemas-microsoft-com:office:office" xmlns:r="http://schemas.openxmlformats.org/officeDocument/2006/relationships" xmlns:m="http://schemas.openxmlformats.org/officeDocument/2006/math" xmlns:v="urn:schemas-microsoft-com:vml" xmlns:wp14="http://schemas.microsoft.com/office/word/2010/wordprocessingDrawing" xmlns:wp="http://schemas.openxmlformats.org/drawingml/2006/wordprocessingDrawing" xmlns:w10="urn:schemas-microsoft-com:office:word" xmlns:w="http://schemas.openxmlformats.org/wordprocessingml/2006/main" xmlns:w14="http://schemas.microsoft.com/office/word/2010/wordml" xmlns:w15="http://schemas.microsoft.com/office/word/2012/wordml" xmlns:w16se="http://schemas.microsoft.com/office/word/2015/wordml/symex" xmlns:wpg="http://schemas.microsoft.com/office/word/2010/wordprocessingGroup" xmlns:wpi="http://schemas.microsoft.com/office/word/2010/wordprocessingInk" xmlns:wne="http://schemas.microsoft.com/office/word/2006/wordml" xmlns:wps="http://schemas.microsoft.com/office/word/2010/wordprocessingShape" mc:Ignorable="w14 w15 w16se wp14">
   <w15:person w15:author="Lukas">
     <w15:presenceInfo w15:providerId="None" w15:userId="Lukas"/>
+  </w15:person>
+  <w15:person w15:author="William Holden">
+    <w15:presenceInfo w15:providerId="Windows Live" w15:userId="68363dd81338dd67"/>
   </w15:person>
 </w15:people>
 </file>
 
 <file path=word/styles.xml><?xml version="1.0" encoding="utf-8"?>
-<w:styles xmlns:mc="http://schemas.openxmlformats.org/markup-compatibility/2006" xmlns:r="http://schemas.openxmlformats.org/officeDocument/2006/relationships" xmlns:w="http://schemas.openxmlformats.org/wordprocessingml/2006/main" xmlns:w14="http://schemas.microsoft.com/office/word/2010/wordml" xmlns:w15="http://schemas.microsoft.com/office/word/2012/wordml" xmlns:w16cid="http://schemas.microsoft.com/office/word/2016/wordml/cid" xmlns:w16se="http://schemas.microsoft.com/office/word/2015/wordml/symex" mc:Ignorable="w14 w15 w16se w16cid">
+<w:styles xmlns:mc="http://schemas.openxmlformats.org/markup-compatibility/2006" xmlns:r="http://schemas.openxmlformats.org/officeDocument/2006/relationships" xmlns:w="http://schemas.openxmlformats.org/wordprocessingml/2006/main" xmlns:w14="http://schemas.microsoft.com/office/word/2010/wordml" xmlns:w15="http://schemas.microsoft.com/office/word/2012/wordml" xmlns:w16se="http://schemas.microsoft.com/office/word/2015/wordml/symex" mc:Ignorable="w14 w15 w16se">
   <w:docDefaults>
     <w:rPrDefault>
       <w:rPr>
@@ -976,7 +1099,7 @@
       </w:pPr>
     </w:pPrDefault>
   </w:docDefaults>
-  <w:latentStyles w:defLockedState="0" w:defUIPriority="99" w:defSemiHidden="0" w:defUnhideWhenUsed="0" w:defQFormat="0" w:count="375">
+  <w:latentStyles w:defLockedState="0" w:defUIPriority="99" w:defSemiHidden="0" w:defUnhideWhenUsed="0" w:defQFormat="0" w:count="371">
     <w:lsdException w:name="Normal" w:uiPriority="0" w:qFormat="1"/>
     <w:lsdException w:name="heading 1" w:uiPriority="9" w:qFormat="1"/>
     <w:lsdException w:name="heading 2" w:semiHidden="1" w:uiPriority="9" w:unhideWhenUsed="1" w:qFormat="1"/>
@@ -1348,10 +1471,6 @@
     <w:lsdException w:name="List Table 5 Dark Accent 6" w:uiPriority="50"/>
     <w:lsdException w:name="List Table 6 Colorful Accent 6" w:uiPriority="51"/>
     <w:lsdException w:name="List Table 7 Colorful Accent 6" w:uiPriority="52"/>
-    <w:lsdException w:name="Mention" w:semiHidden="1" w:unhideWhenUsed="1"/>
-    <w:lsdException w:name="Smart Hyperlink" w:semiHidden="1" w:unhideWhenUsed="1"/>
-    <w:lsdException w:name="Hashtag" w:semiHidden="1" w:unhideWhenUsed="1"/>
-    <w:lsdException w:name="Unresolved Mention" w:semiHidden="1" w:unhideWhenUsed="1"/>
   </w:latentStyles>
   <w:style w:type="paragraph" w:default="1" w:styleId="Normal">
     <w:name w:val="Normal"/>
@@ -1404,7 +1523,7 @@
       <w:u w:val="single"/>
     </w:rPr>
   </w:style>
-  <w:style w:type="character" w:styleId="UnresolvedMention">
+  <w:style w:type="character" w:customStyle="1" w:styleId="UnresolvedMention">
     <w:name w:val="Unresolved Mention"/>
     <w:basedOn w:val="DefaultParagraphFont"/>
     <w:uiPriority w:val="99"/>

</xml_diff>